<commit_message>
Version archivos 2 de junio de 2020
Version archivos 2 de junio de 2020
</commit_message>
<xml_diff>
--- a/2020/cursos/etica/Noveno/03 Guia 3  Etica - Paradigmas y principio.docx
+++ b/2020/cursos/etica/Noveno/03 Guia 3  Etica - Paradigmas y principio.docx
@@ -1,6 +1,6 @@
 
 <file path=word/document.xml><?xml version="1.0" encoding="utf-8"?>
-<w:document xmlns:wpc="http://schemas.microsoft.com/office/word/2010/wordprocessingCanvas" xmlns:cx="http://schemas.microsoft.com/office/drawing/2014/chartex" xmlns:cx1="http://schemas.microsoft.com/office/drawing/2015/9/8/chartex" xmlns:cx2="http://schemas.microsoft.com/office/drawing/2015/10/21/chartex" xmlns:cx3="http://schemas.microsoft.com/office/drawing/2016/5/9/chartex" xmlns:cx4="http://schemas.microsoft.com/office/drawing/2016/5/10/chartex" xmlns:cx5="http://schemas.microsoft.com/office/drawing/2016/5/11/chartex" xmlns:cx6="http://schemas.microsoft.com/office/drawing/2016/5/12/chartex" xmlns:cx7="http://schemas.microsoft.com/office/drawing/2016/5/13/chartex" xmlns:cx8="http://schemas.microsoft.com/office/drawing/2016/5/14/chartex" xmlns:mc="http://schemas.openxmlformats.org/markup-compatibility/2006" xmlns:aink="http://schemas.microsoft.com/office/drawing/2016/ink" xmlns:am3d="http://schemas.microsoft.com/office/drawing/2017/model3d" xmlns:o="urn:schemas-microsoft-com:office:office" xmlns:r="http://schemas.openxmlformats.org/officeDocument/2006/relationships" xmlns:m="http://schemas.openxmlformats.org/officeDocument/2006/math" xmlns:v="urn:schemas-microsoft-com:vml" xmlns:wp14="http://schemas.microsoft.com/office/word/2010/wordprocessingDrawing" xmlns:wp="http://schemas.openxmlformats.org/drawingml/2006/wordprocessingDrawing" xmlns:w10="urn:schemas-microsoft-com:office:word" xmlns:w="http://schemas.openxmlformats.org/wordprocessingml/2006/main" xmlns:w14="http://schemas.microsoft.com/office/word/2010/wordml" xmlns:w15="http://schemas.microsoft.com/office/word/2012/wordml" xmlns:w16cid="http://schemas.microsoft.com/office/word/2016/wordml/cid" xmlns:w16se="http://schemas.microsoft.com/office/word/2015/wordml/symex" xmlns:wpg="http://schemas.microsoft.com/office/word/2010/wordprocessingGroup" xmlns:wpi="http://schemas.microsoft.com/office/word/2010/wordprocessingInk" xmlns:wne="http://schemas.microsoft.com/office/word/2006/wordml" xmlns:wps="http://schemas.microsoft.com/office/word/2010/wordprocessingShape" mc:Ignorable="w14 w15 w16se w16cid wp14">
+<w:document xmlns:wpc="http://schemas.microsoft.com/office/word/2010/wordprocessingCanvas" xmlns:cx="http://schemas.microsoft.com/office/drawing/2014/chartex" xmlns:cx1="http://schemas.microsoft.com/office/drawing/2015/9/8/chartex" xmlns:cx2="http://schemas.microsoft.com/office/drawing/2015/10/21/chartex" xmlns:cx3="http://schemas.microsoft.com/office/drawing/2016/5/9/chartex" xmlns:cx4="http://schemas.microsoft.com/office/drawing/2016/5/10/chartex" xmlns:cx5="http://schemas.microsoft.com/office/drawing/2016/5/11/chartex" xmlns:cx6="http://schemas.microsoft.com/office/drawing/2016/5/12/chartex" xmlns:cx7="http://schemas.microsoft.com/office/drawing/2016/5/13/chartex" xmlns:cx8="http://schemas.microsoft.com/office/drawing/2016/5/14/chartex" xmlns:mc="http://schemas.openxmlformats.org/markup-compatibility/2006" xmlns:aink="http://schemas.microsoft.com/office/drawing/2016/ink" xmlns:am3d="http://schemas.microsoft.com/office/drawing/2017/model3d" xmlns:o="urn:schemas-microsoft-com:office:office" xmlns:r="http://schemas.openxmlformats.org/officeDocument/2006/relationships" xmlns:m="http://schemas.openxmlformats.org/officeDocument/2006/math" xmlns:v="urn:schemas-microsoft-com:vml" xmlns:wp14="http://schemas.microsoft.com/office/word/2010/wordprocessingDrawing" xmlns:wp="http://schemas.openxmlformats.org/drawingml/2006/wordprocessingDrawing" xmlns:w10="urn:schemas-microsoft-com:office:word" xmlns:w="http://schemas.openxmlformats.org/wordprocessingml/2006/main" xmlns:w14="http://schemas.microsoft.com/office/word/2010/wordml" xmlns:w15="http://schemas.microsoft.com/office/word/2012/wordml" xmlns:w16cex="http://schemas.microsoft.com/office/word/2018/wordml/cex" xmlns:w16cid="http://schemas.microsoft.com/office/word/2016/wordml/cid" xmlns:w16="http://schemas.microsoft.com/office/word/2018/wordml" xmlns:w16se="http://schemas.microsoft.com/office/word/2015/wordml/symex" xmlns:wpg="http://schemas.microsoft.com/office/word/2010/wordprocessingGroup" xmlns:wpi="http://schemas.microsoft.com/office/word/2010/wordprocessingInk" xmlns:wne="http://schemas.microsoft.com/office/word/2006/wordml" xmlns:wps="http://schemas.microsoft.com/office/word/2010/wordprocessingShape" mc:Ignorable="w14 w15 w16se w16cid w16 w16cex wp14">
   <w:body>
     <w:p>
       <w:pPr>
@@ -13,12 +13,112 @@
           <w:lang w:val="es-CO"/>
         </w:rPr>
       </w:pPr>
-    </w:p>
-    <w:p>
-      <w:pPr>
-        <w:pStyle w:val="TIT1GUIA"/>
-      </w:pPr>
-      <w:r>
+      <w:r>
+        <w:rPr>
+          <w:rFonts w:ascii="Verdana" w:hAnsi="Verdana"/>
+          <w:b/>
+          <w:bCs/>
+          <w:lang w:val="es-CO"/>
+        </w:rPr>
+        <mc:AlternateContent>
+          <mc:Choice Requires="wps">
+            <w:drawing>
+              <wp:anchor distT="0" distB="0" distL="114300" distR="114300" simplePos="0" relativeHeight="251668991" behindDoc="1" locked="0" layoutInCell="1" allowOverlap="1" wp14:anchorId="707D125E" wp14:editId="2A874164">
+                <wp:simplePos x="0" y="0"/>
+                <wp:positionH relativeFrom="column">
+                  <wp:posOffset>-91440</wp:posOffset>
+                </wp:positionH>
+                <wp:positionV relativeFrom="paragraph">
+                  <wp:posOffset>76200</wp:posOffset>
+                </wp:positionV>
+                <wp:extent cx="6447790" cy="3419475"/>
+                <wp:effectExtent l="0" t="0" r="10160" b="28575"/>
+                <wp:wrapNone/>
+                <wp:docPr id="2" name="Rectángulo: esquinas redondeadas 2"/>
+                <wp:cNvGraphicFramePr/>
+                <a:graphic xmlns:a="http://schemas.openxmlformats.org/drawingml/2006/main">
+                  <a:graphicData uri="http://schemas.microsoft.com/office/word/2010/wordprocessingShape">
+                    <wps:wsp>
+                      <wps:cNvSpPr/>
+                      <wps:spPr>
+                        <a:xfrm>
+                          <a:off x="0" y="0"/>
+                          <a:ext cx="6447790" cy="3419475"/>
+                        </a:xfrm>
+                        <a:prstGeom prst="roundRect">
+                          <a:avLst>
+                            <a:gd name="adj" fmla="val 4520"/>
+                          </a:avLst>
+                        </a:prstGeom>
+                        <a:solidFill>
+                          <a:schemeClr val="accent3">
+                            <a:lumMod val="20000"/>
+                            <a:lumOff val="80000"/>
+                          </a:schemeClr>
+                        </a:solidFill>
+                      </wps:spPr>
+                      <wps:style>
+                        <a:lnRef idx="2">
+                          <a:schemeClr val="accent1">
+                            <a:shade val="50000"/>
+                          </a:schemeClr>
+                        </a:lnRef>
+                        <a:fillRef idx="1">
+                          <a:schemeClr val="accent1"/>
+                        </a:fillRef>
+                        <a:effectRef idx="0">
+                          <a:schemeClr val="accent1"/>
+                        </a:effectRef>
+                        <a:fontRef idx="minor">
+                          <a:schemeClr val="lt1"/>
+                        </a:fontRef>
+                      </wps:style>
+                      <wps:bodyPr rot="0" spcFirstLastPara="0" vertOverflow="overflow" horzOverflow="overflow" vert="horz" wrap="square" lIns="91440" tIns="45720" rIns="91440" bIns="45720" numCol="1" spcCol="0" rtlCol="0" fromWordArt="0" anchor="ctr" anchorCtr="0" forceAA="0" compatLnSpc="1">
+                        <a:prstTxWarp prst="textNoShape">
+                          <a:avLst/>
+                        </a:prstTxWarp>
+                        <a:noAutofit/>
+                      </wps:bodyPr>
+                    </wps:wsp>
+                  </a:graphicData>
+                </a:graphic>
+                <wp14:sizeRelH relativeFrom="margin">
+                  <wp14:pctWidth>0</wp14:pctWidth>
+                </wp14:sizeRelH>
+                <wp14:sizeRelV relativeFrom="margin">
+                  <wp14:pctHeight>0</wp14:pctHeight>
+                </wp14:sizeRelV>
+              </wp:anchor>
+            </w:drawing>
+          </mc:Choice>
+          <mc:Fallback>
+            <w:pict>
+              <v:roundrect w14:anchorId="272ECEC4" id="Rectángulo: esquinas redondeadas 2" o:spid="_x0000_s1026" style="position:absolute;margin-left:-7.2pt;margin-top:6pt;width:507.7pt;height:269.25pt;z-index:-251647489;visibility:visible;mso-wrap-style:square;mso-width-percent:0;mso-height-percent:0;mso-wrap-distance-left:9pt;mso-wrap-distance-top:0;mso-wrap-distance-right:9pt;mso-wrap-distance-bottom:0;mso-position-horizontal:absolute;mso-position-horizontal-relative:text;mso-position-vertical:absolute;mso-position-vertical-relative:text;mso-width-percent:0;mso-height-percent:0;mso-width-relative:margin;mso-height-relative:margin;v-text-anchor:middle" arcsize="2961f" o:gfxdata="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" fillcolor="#ededed [662]" strokecolor="#1f3763 [1604]" strokeweight="1pt">
+                <v:stroke joinstyle="miter"/>
+              </v:roundrect>
+            </w:pict>
+          </mc:Fallback>
+        </mc:AlternateContent>
+      </w:r>
+    </w:p>
+    <w:p>
+      <w:pPr>
+        <w:spacing w:after="0"/>
+        <w:jc w:val="both"/>
+        <w:rPr>
+          <w:rFonts w:ascii="Verdana" w:hAnsi="Verdana"/>
+          <w:b/>
+          <w:bCs/>
+          <w:lang w:val="es-CO"/>
+        </w:rPr>
+      </w:pPr>
+      <w:r>
+        <w:rPr>
+          <w:rFonts w:ascii="Verdana" w:hAnsi="Verdana"/>
+          <w:b/>
+          <w:bCs/>
+          <w:lang w:val="es-CO"/>
+        </w:rPr>
         <w:t>LECTURAS</w:t>
       </w:r>
     </w:p>
@@ -207,6 +307,9 @@
     </w:p>
     <w:p>
       <w:pPr>
+        <w:tabs>
+          <w:tab w:val="left" w:pos="4005"/>
+        </w:tabs>
         <w:spacing w:after="0"/>
         <w:jc w:val="both"/>
         <w:rPr>
@@ -214,11 +317,207 @@
           <w:lang w:val="es-CO"/>
         </w:rPr>
       </w:pPr>
+      <w:r>
+        <w:rPr>
+          <w:rFonts w:ascii="Verdana" w:hAnsi="Verdana" w:cstheme="minorHAnsi"/>
+          <w:lang w:val="es-CO"/>
+        </w:rPr>
+        <w:tab/>
+      </w:r>
+    </w:p>
+    <w:p>
+      <w:pPr>
+        <w:spacing w:after="0"/>
+        <w:jc w:val="both"/>
+        <w:rPr>
+          <w:rFonts w:ascii="Verdana" w:hAnsi="Verdana"/>
+          <w:b/>
+          <w:bCs/>
+          <w:lang w:val="es-CO"/>
+        </w:rPr>
+      </w:pPr>
+      <w:r>
+        <w:rPr>
+          <w:rFonts w:ascii="Verdana" w:hAnsi="Verdana"/>
+          <w:b/>
+          <w:bCs/>
+          <w:lang w:val="es-CO"/>
+        </w:rPr>
+        <w:t>OBSERVACIONES</w:t>
+      </w:r>
+    </w:p>
+    <w:p>
+      <w:pPr>
+        <w:pStyle w:val="Prrafodelista"/>
+        <w:numPr>
+          <w:ilvl w:val="0"/>
+          <w:numId w:val="13"/>
+        </w:numPr>
+        <w:spacing w:after="0" w:line="360" w:lineRule="auto"/>
+        <w:ind w:left="357" w:hanging="357"/>
+        <w:jc w:val="both"/>
+        <w:rPr>
+          <w:rFonts w:ascii="Verdana" w:hAnsi="Verdana"/>
+          <w:lang w:val="es-CO"/>
+        </w:rPr>
+      </w:pPr>
+      <w:r>
+        <w:rPr>
+          <w:rFonts w:ascii="Verdana" w:hAnsi="Verdana"/>
+          <w:lang w:val="es-CO"/>
+        </w:rPr>
+        <w:t>Trabaja en forma individual a menos que la guía te de otra indicación.</w:t>
+      </w:r>
+    </w:p>
+    <w:p>
+      <w:pPr>
+        <w:pStyle w:val="Prrafodelista"/>
+        <w:numPr>
+          <w:ilvl w:val="0"/>
+          <w:numId w:val="13"/>
+        </w:numPr>
+        <w:spacing w:after="0"/>
+        <w:jc w:val="both"/>
+        <w:rPr>
+          <w:rFonts w:ascii="Verdana" w:hAnsi="Verdana"/>
+          <w:lang w:val="es-CO"/>
+        </w:rPr>
+      </w:pPr>
+      <w:r>
+        <w:rPr>
+          <w:rFonts w:ascii="Verdana" w:hAnsi="Verdana"/>
+          <w:lang w:val="es-CO"/>
+        </w:rPr>
+        <w:t xml:space="preserve">El libro lo puedes encontrar en el siguiente haciendo clic </w:t>
+      </w:r>
+      <w:hyperlink r:id="rId8" w:history="1">
+        <w:r>
+          <w:rPr>
+            <w:rStyle w:val="Hipervnculo"/>
+            <w:rFonts w:ascii="Verdana" w:hAnsi="Verdana"/>
+            <w:lang w:val="es-CO"/>
+          </w:rPr>
+          <w:t>aquí</w:t>
+        </w:r>
+      </w:hyperlink>
+      <w:r>
+        <w:rPr>
+          <w:rFonts w:ascii="Verdana" w:hAnsi="Verdana"/>
+          <w:lang w:val="es-CO"/>
+        </w:rPr>
+        <w:t>.</w:t>
+      </w:r>
+    </w:p>
+    <w:p>
+      <w:pPr>
+        <w:pStyle w:val="Prrafodelista"/>
+        <w:spacing w:after="0"/>
+        <w:ind w:left="360"/>
+        <w:jc w:val="both"/>
+        <w:rPr>
+          <w:color w:val="0000FF"/>
+          <w:u w:val="single"/>
+          <w:lang w:val="en-US"/>
+        </w:rPr>
+      </w:pPr>
+      <w:r>
+        <w:rPr>
+          <w:rFonts w:ascii="Verdana" w:hAnsi="Verdana"/>
+          <w:lang w:val="en-US"/>
+        </w:rPr>
+        <w:t xml:space="preserve">Link: </w:t>
+      </w:r>
+      <w:hyperlink r:id="rId9" w:history="1">
+        <w:r>
+          <w:rPr>
+            <w:rStyle w:val="Hipervnculo"/>
+            <w:lang w:val="en-US"/>
+          </w:rPr>
+          <w:t>https://liceopatria.github.io/2020/cursos/etica/docs/pdf/Los%207%20Habitos%20de%20los%20Adolescentes%20Altamente%20Efectivos%20(Sean%20Covey).pdf</w:t>
+        </w:r>
+      </w:hyperlink>
+    </w:p>
+    <w:p>
+      <w:pPr>
+        <w:pStyle w:val="Prrafodelista"/>
+        <w:numPr>
+          <w:ilvl w:val="0"/>
+          <w:numId w:val="13"/>
+        </w:numPr>
+        <w:spacing w:after="0" w:line="360" w:lineRule="auto"/>
+        <w:ind w:left="357" w:hanging="357"/>
+        <w:jc w:val="both"/>
+        <w:rPr>
+          <w:rFonts w:ascii="Verdana" w:hAnsi="Verdana"/>
+          <w:lang w:val="es-CO"/>
+        </w:rPr>
+      </w:pPr>
+      <w:r>
+        <w:rPr>
+          <w:rFonts w:ascii="Verdana" w:hAnsi="Verdana"/>
+          <w:lang w:val="es-CO"/>
+        </w:rPr>
+        <w:t xml:space="preserve">Si no pueden descargar todo el libro, pueden descargar las páginas que corresponden a la lectura de esta guía haciendo clic </w:t>
+      </w:r>
+      <w:hyperlink r:id="rId10" w:history="1">
+        <w:r>
+          <w:rPr>
+            <w:rStyle w:val="Hipervnculo"/>
+            <w:rFonts w:ascii="Verdana" w:hAnsi="Verdana"/>
+            <w:lang w:val="es-CO"/>
+          </w:rPr>
+          <w:t>aquí</w:t>
+        </w:r>
+      </w:hyperlink>
+      <w:r>
+        <w:rPr>
+          <w:rFonts w:ascii="Verdana" w:hAnsi="Verdana"/>
+          <w:lang w:val="es-CO"/>
+        </w:rPr>
+        <w:t>. O haciendo clic en el siguiente enlace.</w:t>
+      </w:r>
+    </w:p>
+    <w:p>
+      <w:pPr>
+        <w:pStyle w:val="Prrafodelista"/>
+        <w:spacing w:after="0" w:line="360" w:lineRule="auto"/>
+        <w:ind w:left="357"/>
+        <w:jc w:val="both"/>
+        <w:rPr>
+          <w:rFonts w:ascii="Verdana" w:hAnsi="Verdana"/>
+          <w:lang w:val="es-CO"/>
+        </w:rPr>
+      </w:pPr>
+      <w:hyperlink r:id="rId11" w:history="1">
+        <w:r>
+          <w:rPr>
+            <w:rStyle w:val="Hipervnculo"/>
+            <w:rFonts w:ascii="Verdana" w:hAnsi="Verdana"/>
+            <w:lang w:val="es-CO"/>
+          </w:rPr>
+          <w:t>https://drive.google.com/open?id=1HbfcR0ktRWJPsncfGY-RwGAcTV6nFl3H</w:t>
+        </w:r>
+      </w:hyperlink>
+    </w:p>
+    <w:p>
+      <w:pPr>
+        <w:spacing w:after="0"/>
+        <w:jc w:val="both"/>
+        <w:rPr>
+          <w:rFonts w:ascii="Verdana" w:hAnsi="Verdana" w:cstheme="minorHAnsi"/>
+          <w:lang w:val="es-CO"/>
+        </w:rPr>
+      </w:pPr>
     </w:p>
     <w:p>
       <w:pPr>
         <w:pStyle w:val="TIT1GUIA"/>
       </w:pPr>
+    </w:p>
+    <w:p>
+      <w:pPr>
+        <w:pStyle w:val="TIT1GUIA"/>
+      </w:pPr>
       <w:r>
         <w:t>PARADIGMAS</w:t>
       </w:r>
@@ -238,19 +537,61 @@
       <w:r>
         <w:rPr>
           <w:rFonts w:ascii="Verdana" w:hAnsi="Verdana" w:cstheme="minorHAnsi"/>
+          <w:lang w:val="es-CO"/>
+        </w:rPr>
+        <w:t xml:space="preserve">A continuación, realiza un </w:t>
+      </w:r>
+      <w:r>
+        <w:rPr>
+          <w:rFonts w:ascii="Verdana" w:hAnsi="Verdana" w:cstheme="minorHAnsi"/>
+          <w:lang w:val="es-CO"/>
+        </w:rPr>
+        <w:t xml:space="preserve">resumen, en 5 líneas, </w:t>
+      </w:r>
+      <w:r>
+        <w:rPr>
+          <w:rFonts w:ascii="Verdana" w:hAnsi="Verdana" w:cstheme="minorHAnsi"/>
+          <w:lang w:val="es-CO"/>
+        </w:rPr>
+        <w:t>de los paradigmas de nosotros mismos y de otros. (página 13 – 18)-.</w:t>
+      </w:r>
+    </w:p>
+    <w:p>
+      <w:pPr>
+        <w:spacing w:after="0"/>
+        <w:jc w:val="both"/>
+        <w:rPr>
+          <w:rFonts w:ascii="Verdana" w:hAnsi="Verdana" w:cstheme="minorHAnsi"/>
+          <w:lang w:val="es-CO"/>
+        </w:rPr>
+      </w:pPr>
+    </w:p>
+    <w:p>
+      <w:pPr>
+        <w:spacing w:after="0"/>
+        <w:jc w:val="both"/>
+        <w:rPr>
+          <w:rFonts w:ascii="Verdana" w:hAnsi="Verdana" w:cstheme="minorHAnsi"/>
+          <w:u w:val="single"/>
+          <w:lang w:val="es-CO"/>
+        </w:rPr>
+      </w:pPr>
+      <w:r>
+        <w:rPr>
+          <w:rFonts w:ascii="Verdana" w:hAnsi="Verdana" w:cstheme="minorHAnsi"/>
           <w:noProof/>
           <w:lang w:val="es-CO"/>
         </w:rPr>
         <w:drawing>
-          <wp:anchor distT="0" distB="0" distL="114300" distR="114300" simplePos="0" relativeHeight="251666432" behindDoc="0" locked="0" layoutInCell="1" allowOverlap="1" wp14:anchorId="3C905AC5" wp14:editId="25C70455">
+          <wp:anchor distT="0" distB="0" distL="114300" distR="114300" simplePos="0" relativeHeight="251666432" behindDoc="0" locked="0" layoutInCell="1" allowOverlap="1" wp14:anchorId="3C905AC5" wp14:editId="7E4BE02D">
             <wp:simplePos x="0" y="0"/>
             <wp:positionH relativeFrom="column">
-              <wp:posOffset>5366385</wp:posOffset>
+              <wp:posOffset>5457825</wp:posOffset>
             </wp:positionH>
             <wp:positionV relativeFrom="paragraph">
-              <wp:posOffset>284480</wp:posOffset>
+              <wp:posOffset>12700</wp:posOffset>
             </wp:positionV>
-            <wp:extent cx="802461" cy="1351514"/>
+            <wp:extent cx="802005" cy="1351280"/>
             <wp:effectExtent l="0" t="0" r="0" b="1270"/>
             <wp:wrapNone/>
             <wp:docPr id="25" name="Imagen 25"/>
@@ -265,7 +606,7 @@
                     <pic:cNvPicPr/>
                   </pic:nvPicPr>
                   <pic:blipFill>
-                    <a:blip r:embed="rId8">
+                    <a:blip r:embed="rId12">
                       <a:extLst>
                         <a:ext uri="{28A0092B-C50C-407E-A947-70E740481C1C}">
                           <a14:useLocalDpi xmlns:a14="http://schemas.microsoft.com/office/drawing/2010/main" val="0"/>
@@ -279,7 +620,7 @@
                   <pic:spPr>
                     <a:xfrm>
                       <a:off x="0" y="0"/>
-                      <a:ext cx="802461" cy="1351514"/>
+                      <a:ext cx="802005" cy="1351280"/>
                     </a:xfrm>
                     <a:prstGeom prst="rect">
                       <a:avLst/>
@@ -300,23 +641,126 @@
       <w:r>
         <w:rPr>
           <w:rFonts w:ascii="Verdana" w:hAnsi="Verdana" w:cstheme="minorHAnsi"/>
-          <w:lang w:val="es-CO"/>
-        </w:rPr>
-        <w:t xml:space="preserve">A continuación, realiza un </w:t>
-      </w:r>
-      <w:r>
-        <w:rPr>
-          <w:rFonts w:ascii="Verdana" w:hAnsi="Verdana" w:cstheme="minorHAnsi"/>
-          <w:lang w:val="es-CO"/>
-        </w:rPr>
-        <w:t xml:space="preserve">resumen, en 5 líneas, </w:t>
-      </w:r>
-      <w:r>
-        <w:rPr>
-          <w:rFonts w:ascii="Verdana" w:hAnsi="Verdana" w:cstheme="minorHAnsi"/>
-          <w:lang w:val="es-CO"/>
-        </w:rPr>
-        <w:t>de los paradigmas de nosotros mismos y de otros. (página 13 – 18)-.</w:t>
+          <w:u w:val="single"/>
+          <w:lang w:val="es-CO"/>
+        </w:rPr>
+        <w:t>Paradigma de nosotros mismos</w:t>
+      </w:r>
+    </w:p>
+    <w:p>
+      <w:pPr>
+        <w:spacing w:after="0" w:line="240" w:lineRule="auto"/>
+        <w:jc w:val="both"/>
+        <w:rPr>
+          <w:rFonts w:ascii="Verdana" w:hAnsi="Verdana" w:cstheme="minorHAnsi"/>
+          <w:lang w:val="es-CO"/>
+        </w:rPr>
+      </w:pPr>
+    </w:p>
+    <w:p>
+      <w:pPr>
+        <w:spacing w:after="0" w:line="480" w:lineRule="auto"/>
+        <w:jc w:val="both"/>
+        <w:rPr>
+          <w:rFonts w:ascii="Verdana" w:hAnsi="Verdana" w:cstheme="minorHAnsi"/>
+          <w:lang w:val="es-CO"/>
+        </w:rPr>
+      </w:pPr>
+      <w:r>
+        <w:rPr>
+          <w:rFonts w:ascii="Verdana" w:hAnsi="Verdana" w:cstheme="minorHAnsi"/>
+          <w:lang w:val="es-CO"/>
+        </w:rPr>
+        <w:t>__________________________________________________</w:t>
+      </w:r>
+      <w:r>
+        <w:rPr>
+          <w:rFonts w:ascii="Verdana" w:hAnsi="Verdana" w:cstheme="minorHAnsi"/>
+          <w:lang w:val="es-CO"/>
+        </w:rPr>
+        <w:t>_________</w:t>
+      </w:r>
+    </w:p>
+    <w:p>
+      <w:pPr>
+        <w:spacing w:after="0" w:line="480" w:lineRule="auto"/>
+        <w:jc w:val="both"/>
+        <w:rPr>
+          <w:rFonts w:ascii="Verdana" w:hAnsi="Verdana" w:cstheme="minorHAnsi"/>
+          <w:lang w:val="es-CO"/>
+        </w:rPr>
+      </w:pPr>
+      <w:r>
+        <w:rPr>
+          <w:rFonts w:ascii="Verdana" w:hAnsi="Verdana" w:cstheme="minorHAnsi"/>
+          <w:lang w:val="es-CO"/>
+        </w:rPr>
+        <w:t>__________________________________________________</w:t>
+      </w:r>
+      <w:r>
+        <w:rPr>
+          <w:rFonts w:ascii="Verdana" w:hAnsi="Verdana" w:cstheme="minorHAnsi"/>
+          <w:lang w:val="es-CO"/>
+        </w:rPr>
+        <w:t>__________</w:t>
+      </w:r>
+    </w:p>
+    <w:p>
+      <w:pPr>
+        <w:spacing w:after="0" w:line="480" w:lineRule="auto"/>
+        <w:jc w:val="both"/>
+        <w:rPr>
+          <w:rFonts w:ascii="Verdana" w:hAnsi="Verdana" w:cstheme="minorHAnsi"/>
+          <w:lang w:val="es-CO"/>
+        </w:rPr>
+      </w:pPr>
+      <w:r>
+        <w:rPr>
+          <w:rFonts w:ascii="Verdana" w:hAnsi="Verdana" w:cstheme="minorHAnsi"/>
+          <w:lang w:val="es-CO"/>
+        </w:rPr>
+        <w:t>__________________________________________________</w:t>
+      </w:r>
+      <w:r>
+        <w:rPr>
+          <w:rFonts w:ascii="Verdana" w:hAnsi="Verdana" w:cstheme="minorHAnsi"/>
+          <w:lang w:val="es-CO"/>
+        </w:rPr>
+        <w:t>__________</w:t>
+      </w:r>
+    </w:p>
+    <w:p>
+      <w:pPr>
+        <w:spacing w:after="0" w:line="480" w:lineRule="auto"/>
+        <w:jc w:val="both"/>
+        <w:rPr>
+          <w:rFonts w:ascii="Verdana" w:hAnsi="Verdana" w:cstheme="minorHAnsi"/>
+          <w:lang w:val="es-CO"/>
+        </w:rPr>
+      </w:pPr>
+      <w:r>
+        <w:rPr>
+          <w:rFonts w:ascii="Verdana" w:hAnsi="Verdana" w:cstheme="minorHAnsi"/>
+          <w:lang w:val="es-CO"/>
+        </w:rPr>
+        <w:t>______________________________________________________________________</w:t>
+      </w:r>
+    </w:p>
+    <w:p>
+      <w:pPr>
+        <w:spacing w:after="0" w:line="480" w:lineRule="auto"/>
+        <w:jc w:val="both"/>
+        <w:rPr>
+          <w:rFonts w:ascii="Verdana" w:hAnsi="Verdana" w:cstheme="minorHAnsi"/>
+          <w:lang w:val="es-CO"/>
+        </w:rPr>
+      </w:pPr>
+      <w:r>
+        <w:rPr>
+          <w:rFonts w:ascii="Verdana" w:hAnsi="Verdana" w:cstheme="minorHAnsi"/>
+          <w:lang w:val="es-CO"/>
+        </w:rPr>
+        <w:t>______________________________________________________________________</w:t>
       </w:r>
     </w:p>
     <w:p>
@@ -338,119 +782,6 @@
           <w:lang w:val="es-CO"/>
         </w:rPr>
       </w:pPr>
-      <w:r>
-        <w:rPr>
-          <w:rFonts w:ascii="Verdana" w:hAnsi="Verdana" w:cstheme="minorHAnsi"/>
-          <w:lang w:val="es-CO"/>
-        </w:rPr>
-        <w:t>Paradigma de nosotros mismos</w:t>
-      </w:r>
-    </w:p>
-    <w:p>
-      <w:pPr>
-        <w:spacing w:after="0" w:line="360" w:lineRule="auto"/>
-        <w:jc w:val="both"/>
-        <w:rPr>
-          <w:rFonts w:ascii="Verdana" w:hAnsi="Verdana" w:cstheme="minorHAnsi"/>
-          <w:lang w:val="es-CO"/>
-        </w:rPr>
-      </w:pPr>
-      <w:r>
-        <w:rPr>
-          <w:rFonts w:ascii="Verdana" w:hAnsi="Verdana" w:cstheme="minorHAnsi"/>
-          <w:lang w:val="es-CO"/>
-        </w:rPr>
-        <w:t>__________________________________________________</w:t>
-      </w:r>
-      <w:r>
-        <w:rPr>
-          <w:rFonts w:ascii="Verdana" w:hAnsi="Verdana" w:cstheme="minorHAnsi"/>
-          <w:lang w:val="es-CO"/>
-        </w:rPr>
-        <w:t>_________</w:t>
-      </w:r>
-    </w:p>
-    <w:p>
-      <w:pPr>
-        <w:spacing w:after="0" w:line="360" w:lineRule="auto"/>
-        <w:jc w:val="both"/>
-        <w:rPr>
-          <w:rFonts w:ascii="Verdana" w:hAnsi="Verdana" w:cstheme="minorHAnsi"/>
-          <w:lang w:val="es-CO"/>
-        </w:rPr>
-      </w:pPr>
-      <w:r>
-        <w:rPr>
-          <w:rFonts w:ascii="Verdana" w:hAnsi="Verdana" w:cstheme="minorHAnsi"/>
-          <w:lang w:val="es-CO"/>
-        </w:rPr>
-        <w:t>__________________________________________________</w:t>
-      </w:r>
-      <w:r>
-        <w:rPr>
-          <w:rFonts w:ascii="Verdana" w:hAnsi="Verdana" w:cstheme="minorHAnsi"/>
-          <w:lang w:val="es-CO"/>
-        </w:rPr>
-        <w:t>__________</w:t>
-      </w:r>
-    </w:p>
-    <w:p>
-      <w:pPr>
-        <w:spacing w:after="0" w:line="360" w:lineRule="auto"/>
-        <w:jc w:val="both"/>
-        <w:rPr>
-          <w:rFonts w:ascii="Verdana" w:hAnsi="Verdana" w:cstheme="minorHAnsi"/>
-          <w:lang w:val="es-CO"/>
-        </w:rPr>
-      </w:pPr>
-      <w:r>
-        <w:rPr>
-          <w:rFonts w:ascii="Verdana" w:hAnsi="Verdana" w:cstheme="minorHAnsi"/>
-          <w:lang w:val="es-CO"/>
-        </w:rPr>
-        <w:t>__________________________________________________</w:t>
-      </w:r>
-      <w:r>
-        <w:rPr>
-          <w:rFonts w:ascii="Verdana" w:hAnsi="Verdana" w:cstheme="minorHAnsi"/>
-          <w:lang w:val="es-CO"/>
-        </w:rPr>
-        <w:t>__________</w:t>
-      </w:r>
-    </w:p>
-    <w:p>
-      <w:pPr>
-        <w:spacing w:after="0" w:line="360" w:lineRule="auto"/>
-        <w:jc w:val="both"/>
-        <w:rPr>
-          <w:rFonts w:ascii="Verdana" w:hAnsi="Verdana" w:cstheme="minorHAnsi"/>
-          <w:lang w:val="es-CO"/>
-        </w:rPr>
-      </w:pPr>
-      <w:r>
-        <w:rPr>
-          <w:rFonts w:ascii="Verdana" w:hAnsi="Verdana" w:cstheme="minorHAnsi"/>
-          <w:lang w:val="es-CO"/>
-        </w:rPr>
-        <w:t>______________________________________________________________________</w:t>
-      </w:r>
-    </w:p>
-    <w:p>
-      <w:pPr>
-        <w:spacing w:after="0" w:line="360" w:lineRule="auto"/>
-        <w:jc w:val="both"/>
-        <w:rPr>
-          <w:rFonts w:ascii="Verdana" w:hAnsi="Verdana" w:cstheme="minorHAnsi"/>
-          <w:lang w:val="es-CO"/>
-        </w:rPr>
-      </w:pPr>
-      <w:r>
-        <w:rPr>
-          <w:rFonts w:ascii="Verdana" w:hAnsi="Verdana" w:cstheme="minorHAnsi"/>
-          <w:lang w:val="es-CO"/>
-        </w:rPr>
-        <w:t>______________________________________________________________________</w:t>
-      </w:r>
     </w:p>
     <w:p>
       <w:pPr>
@@ -461,16 +792,6 @@
           <w:lang w:val="es-CO"/>
         </w:rPr>
       </w:pPr>
-    </w:p>
-    <w:p>
-      <w:pPr>
-        <w:spacing w:after="0"/>
-        <w:jc w:val="both"/>
-        <w:rPr>
-          <w:rFonts w:ascii="Verdana" w:hAnsi="Verdana" w:cstheme="minorHAnsi"/>
-          <w:lang w:val="es-CO"/>
-        </w:rPr>
-      </w:pPr>
       <w:r>
         <w:rPr>
           <w:rFonts w:ascii="Verdana" w:hAnsi="Verdana" w:cstheme="minorHAnsi"/>
@@ -478,13 +799,13 @@
           <w:lang w:val="es-CO"/>
         </w:rPr>
         <w:drawing>
-          <wp:anchor distT="0" distB="0" distL="114300" distR="114300" simplePos="0" relativeHeight="251658239" behindDoc="1" locked="0" layoutInCell="1" allowOverlap="1" wp14:anchorId="1F0DB989" wp14:editId="11E4E6DB">
+          <wp:anchor distT="0" distB="0" distL="114300" distR="114300" simplePos="0" relativeHeight="251658239" behindDoc="1" locked="0" layoutInCell="1" allowOverlap="1" wp14:anchorId="1F0DB989" wp14:editId="3EC853A6">
             <wp:simplePos x="0" y="0"/>
             <wp:positionH relativeFrom="column">
-              <wp:posOffset>4949825</wp:posOffset>
+              <wp:posOffset>4761865</wp:posOffset>
             </wp:positionH>
             <wp:positionV relativeFrom="paragraph">
-              <wp:posOffset>158750</wp:posOffset>
+              <wp:posOffset>49530</wp:posOffset>
             </wp:positionV>
             <wp:extent cx="1493520" cy="1619250"/>
             <wp:effectExtent l="0" t="0" r="0" b="0"/>
@@ -501,7 +822,7 @@
                     <pic:cNvPicPr/>
                   </pic:nvPicPr>
                   <pic:blipFill>
-                    <a:blip r:embed="rId9">
+                    <a:blip r:embed="rId13">
                       <a:extLst>
                         <a:ext uri="{28A0092B-C50C-407E-A947-70E740481C1C}">
                           <a14:useLocalDpi xmlns:a14="http://schemas.microsoft.com/office/drawing/2010/main" val="0"/>
@@ -533,6 +854,167 @@
           </wp:anchor>
         </w:drawing>
       </w:r>
+      <w:r>
+        <w:rPr>
+          <w:rFonts w:ascii="Verdana" w:hAnsi="Verdana" w:cstheme="minorHAnsi"/>
+          <w:lang w:val="es-CO"/>
+        </w:rPr>
+        <w:t>Paradigma de otros</w:t>
+      </w:r>
+    </w:p>
+    <w:p>
+      <w:pPr>
+        <w:spacing w:after="0" w:line="240" w:lineRule="auto"/>
+        <w:jc w:val="both"/>
+        <w:rPr>
+          <w:rFonts w:ascii="Verdana" w:hAnsi="Verdana" w:cstheme="minorHAnsi"/>
+          <w:lang w:val="es-CO"/>
+        </w:rPr>
+      </w:pPr>
+    </w:p>
+    <w:p>
+      <w:pPr>
+        <w:tabs>
+          <w:tab w:val="left" w:pos="8715"/>
+        </w:tabs>
+        <w:spacing w:after="0" w:line="480" w:lineRule="auto"/>
+        <w:jc w:val="both"/>
+        <w:rPr>
+          <w:rFonts w:ascii="Verdana" w:hAnsi="Verdana" w:cstheme="minorHAnsi"/>
+          <w:lang w:val="es-CO"/>
+        </w:rPr>
+      </w:pPr>
+      <w:r>
+        <w:rPr>
+          <w:rFonts w:ascii="Verdana" w:hAnsi="Verdana" w:cstheme="minorHAnsi"/>
+          <w:lang w:val="es-CO"/>
+        </w:rPr>
+        <w:t>________________________________________________________</w:t>
+      </w:r>
+      <w:r>
+        <w:rPr>
+          <w:rFonts w:ascii="Verdana" w:hAnsi="Verdana" w:cstheme="minorHAnsi"/>
+          <w:lang w:val="es-CO"/>
+        </w:rPr>
+        <w:tab/>
+      </w:r>
+    </w:p>
+    <w:p>
+      <w:pPr>
+        <w:spacing w:after="0" w:line="480" w:lineRule="auto"/>
+        <w:jc w:val="both"/>
+        <w:rPr>
+          <w:rFonts w:ascii="Verdana" w:hAnsi="Verdana" w:cstheme="minorHAnsi"/>
+          <w:lang w:val="es-CO"/>
+        </w:rPr>
+      </w:pPr>
+      <w:r>
+        <w:rPr>
+          <w:rFonts w:ascii="Verdana" w:hAnsi="Verdana" w:cstheme="minorHAnsi"/>
+          <w:lang w:val="es-CO"/>
+        </w:rPr>
+        <w:t>________________________________________________________</w:t>
+      </w:r>
+    </w:p>
+    <w:p>
+      <w:pPr>
+        <w:spacing w:after="0" w:line="480" w:lineRule="auto"/>
+        <w:jc w:val="both"/>
+        <w:rPr>
+          <w:rFonts w:ascii="Verdana" w:hAnsi="Verdana" w:cstheme="minorHAnsi"/>
+          <w:lang w:val="es-CO"/>
+        </w:rPr>
+      </w:pPr>
+      <w:r>
+        <w:rPr>
+          <w:rFonts w:ascii="Verdana" w:hAnsi="Verdana" w:cstheme="minorHAnsi"/>
+          <w:lang w:val="es-CO"/>
+        </w:rPr>
+        <w:t>________________________________________________________</w:t>
+      </w:r>
+    </w:p>
+    <w:p>
+      <w:pPr>
+        <w:spacing w:after="0" w:line="480" w:lineRule="auto"/>
+        <w:jc w:val="both"/>
+        <w:rPr>
+          <w:rFonts w:ascii="Verdana" w:hAnsi="Verdana" w:cstheme="minorHAnsi"/>
+          <w:lang w:val="es-CO"/>
+        </w:rPr>
+      </w:pPr>
+      <w:r>
+        <w:rPr>
+          <w:rFonts w:ascii="Verdana" w:hAnsi="Verdana" w:cstheme="minorHAnsi"/>
+          <w:lang w:val="es-CO"/>
+        </w:rPr>
+        <w:t>________________________________________________________</w:t>
+      </w:r>
+    </w:p>
+    <w:p>
+      <w:pPr>
+        <w:spacing w:after="0" w:line="480" w:lineRule="auto"/>
+        <w:jc w:val="both"/>
+        <w:rPr>
+          <w:rFonts w:ascii="Verdana" w:hAnsi="Verdana" w:cstheme="minorHAnsi"/>
+          <w:lang w:val="es-CO"/>
+        </w:rPr>
+      </w:pPr>
+      <w:r>
+        <w:rPr>
+          <w:rFonts w:ascii="Verdana" w:hAnsi="Verdana" w:cstheme="minorHAnsi"/>
+          <w:lang w:val="es-CO"/>
+        </w:rPr>
+        <w:t>_________________________________________________</w:t>
+      </w:r>
+      <w:r>
+        <w:rPr>
+          <w:rFonts w:ascii="Verdana" w:hAnsi="Verdana" w:cstheme="minorHAnsi"/>
+          <w:lang w:val="es-CO"/>
+        </w:rPr>
+        <w:t>_______________</w:t>
+      </w:r>
+      <w:r>
+        <w:rPr>
+          <w:rFonts w:ascii="Verdana" w:hAnsi="Verdana" w:cstheme="minorHAnsi"/>
+          <w:lang w:val="es-CO"/>
+        </w:rPr>
+        <w:t>_______</w:t>
+      </w:r>
+    </w:p>
+    <w:p>
+      <w:pPr>
+        <w:spacing w:after="0" w:line="480" w:lineRule="auto"/>
+        <w:jc w:val="both"/>
+        <w:rPr>
+          <w:rFonts w:ascii="Verdana" w:hAnsi="Verdana" w:cstheme="minorHAnsi"/>
+          <w:lang w:val="es-CO"/>
+        </w:rPr>
+      </w:pPr>
+    </w:p>
+    <w:p>
+      <w:pPr>
+        <w:spacing w:after="0" w:line="240" w:lineRule="auto"/>
+        <w:rPr>
+          <w:rFonts w:ascii="Verdana" w:hAnsi="Verdana" w:cstheme="minorHAnsi"/>
+          <w:lang w:val="es-CO"/>
+        </w:rPr>
+      </w:pPr>
+      <w:r>
+        <w:rPr>
+          <w:rFonts w:ascii="Verdana" w:hAnsi="Verdana" w:cstheme="minorHAnsi"/>
+          <w:lang w:val="es-CO"/>
+        </w:rPr>
+        <w:br w:type="page"/>
+      </w:r>
+    </w:p>
+    <w:p>
+      <w:pPr>
+        <w:pStyle w:val="TIT1GUIA"/>
+      </w:pPr>
+      <w:r>
+        <w:lastRenderedPageBreak/>
+        <w:t>CENTROS DE LA VIDA</w:t>
+      </w:r>
     </w:p>
     <w:p>
       <w:pPr>
@@ -548,92 +1030,21 @@
           <w:rFonts w:ascii="Verdana" w:hAnsi="Verdana" w:cstheme="minorHAnsi"/>
           <w:lang w:val="es-CO"/>
         </w:rPr>
-        <w:t>Paradigma de otros</w:t>
-      </w:r>
-    </w:p>
-    <w:p>
-      <w:pPr>
-        <w:spacing w:after="0" w:line="360" w:lineRule="auto"/>
-        <w:jc w:val="both"/>
-        <w:rPr>
-          <w:rFonts w:ascii="Verdana" w:hAnsi="Verdana" w:cstheme="minorHAnsi"/>
-          <w:lang w:val="es-CO"/>
-        </w:rPr>
-      </w:pPr>
-      <w:r>
-        <w:rPr>
-          <w:rFonts w:ascii="Verdana" w:hAnsi="Verdana" w:cstheme="minorHAnsi"/>
-          <w:lang w:val="es-CO"/>
-        </w:rPr>
-        <w:t>________________________________________________________</w:t>
-      </w:r>
-    </w:p>
-    <w:p>
-      <w:pPr>
-        <w:spacing w:after="0" w:line="360" w:lineRule="auto"/>
-        <w:jc w:val="both"/>
-        <w:rPr>
-          <w:rFonts w:ascii="Verdana" w:hAnsi="Verdana" w:cstheme="minorHAnsi"/>
-          <w:lang w:val="es-CO"/>
-        </w:rPr>
-      </w:pPr>
-      <w:r>
-        <w:rPr>
-          <w:rFonts w:ascii="Verdana" w:hAnsi="Verdana" w:cstheme="minorHAnsi"/>
-          <w:lang w:val="es-CO"/>
-        </w:rPr>
-        <w:t>________________________________________________________</w:t>
-      </w:r>
-    </w:p>
-    <w:p>
-      <w:pPr>
-        <w:spacing w:after="0" w:line="360" w:lineRule="auto"/>
-        <w:jc w:val="both"/>
-        <w:rPr>
-          <w:rFonts w:ascii="Verdana" w:hAnsi="Verdana" w:cstheme="minorHAnsi"/>
-          <w:lang w:val="es-CO"/>
-        </w:rPr>
-      </w:pPr>
-      <w:r>
-        <w:rPr>
-          <w:rFonts w:ascii="Verdana" w:hAnsi="Verdana" w:cstheme="minorHAnsi"/>
-          <w:lang w:val="es-CO"/>
-        </w:rPr>
-        <w:t>________________________________________________________</w:t>
-      </w:r>
-    </w:p>
-    <w:p>
-      <w:pPr>
-        <w:spacing w:after="0" w:line="360" w:lineRule="auto"/>
-        <w:jc w:val="both"/>
-        <w:rPr>
-          <w:rFonts w:ascii="Verdana" w:hAnsi="Verdana" w:cstheme="minorHAnsi"/>
-          <w:lang w:val="es-CO"/>
-        </w:rPr>
-      </w:pPr>
-      <w:r>
-        <w:rPr>
-          <w:rFonts w:ascii="Verdana" w:hAnsi="Verdana" w:cstheme="minorHAnsi"/>
-          <w:lang w:val="es-CO"/>
-        </w:rPr>
-        <w:t>________________________________________________________</w:t>
-      </w:r>
-    </w:p>
-    <w:p>
-      <w:pPr>
-        <w:spacing w:after="0" w:line="360" w:lineRule="auto"/>
-        <w:jc w:val="both"/>
-        <w:rPr>
-          <w:rFonts w:ascii="Verdana" w:hAnsi="Verdana" w:cstheme="minorHAnsi"/>
-          <w:lang w:val="es-CO"/>
-        </w:rPr>
-      </w:pPr>
-      <w:r>
-        <w:rPr>
-          <w:rFonts w:ascii="Verdana" w:hAnsi="Verdana" w:cstheme="minorHAnsi"/>
-          <w:lang w:val="es-CO"/>
-        </w:rPr>
-        <w:t>________________________________________________________</w:t>
+        <w:t xml:space="preserve">Frente a cada área, que representan los centros de la vida, anotar las consecuencias de centrar </w:t>
+      </w:r>
+      <w:r>
+        <w:rPr>
+          <w:rFonts w:ascii="Verdana" w:hAnsi="Verdana" w:cstheme="minorHAnsi"/>
+          <w:lang w:val="es-CO"/>
+        </w:rPr>
+        <w:t>la vida en cada una de esas áreas</w:t>
+      </w:r>
+      <w:r>
+        <w:rPr>
+          <w:rFonts w:ascii="Verdana" w:hAnsi="Verdana" w:cstheme="minorHAnsi"/>
+          <w:lang w:val="es-CO"/>
+        </w:rPr>
+        <w:t>.</w:t>
       </w:r>
     </w:p>
     <w:p>
@@ -645,34 +1056,6 @@
           <w:lang w:val="es-CO"/>
         </w:rPr>
       </w:pPr>
-    </w:p>
-    <w:p>
-      <w:pPr>
-        <w:spacing w:after="0"/>
-        <w:jc w:val="both"/>
-        <w:rPr>
-          <w:rFonts w:ascii="Verdana" w:hAnsi="Verdana" w:cstheme="minorHAnsi"/>
-          <w:lang w:val="es-CO"/>
-        </w:rPr>
-      </w:pPr>
-    </w:p>
-    <w:p>
-      <w:pPr>
-        <w:pStyle w:val="TIT1GUIA"/>
-      </w:pPr>
-      <w:r>
-        <w:t>CENTROS DE LA VIDA</w:t>
-      </w:r>
-    </w:p>
-    <w:p>
-      <w:pPr>
-        <w:spacing w:after="0"/>
-        <w:jc w:val="both"/>
-        <w:rPr>
-          <w:rFonts w:ascii="Verdana" w:hAnsi="Verdana" w:cstheme="minorHAnsi"/>
-          <w:lang w:val="es-CO"/>
-        </w:rPr>
-      </w:pPr>
       <w:r>
         <w:rPr>
           <w:rFonts w:ascii="Verdana" w:hAnsi="Verdana" w:cstheme="minorHAnsi"/>
@@ -680,109 +1063,16 @@
           <w:lang w:val="es-CO"/>
         </w:rPr>
         <w:drawing>
-          <wp:anchor distT="0" distB="0" distL="114300" distR="114300" simplePos="0" relativeHeight="251665408" behindDoc="0" locked="0" layoutInCell="1" allowOverlap="1" wp14:anchorId="49ADA09A" wp14:editId="44C168F6">
-            <wp:simplePos x="0" y="0"/>
-            <wp:positionH relativeFrom="column">
-              <wp:posOffset>5337780</wp:posOffset>
-            </wp:positionH>
-            <wp:positionV relativeFrom="paragraph">
-              <wp:posOffset>353424</wp:posOffset>
-            </wp:positionV>
-            <wp:extent cx="856193" cy="1071172"/>
-            <wp:effectExtent l="152400" t="38100" r="229870" b="167640"/>
-            <wp:wrapNone/>
-            <wp:docPr id="24" name="Imagen 24"/>
-            <wp:cNvGraphicFramePr>
-              <a:graphicFrameLocks xmlns:a="http://schemas.openxmlformats.org/drawingml/2006/main" noChangeAspect="1"/>
-            </wp:cNvGraphicFramePr>
-            <a:graphic xmlns:a="http://schemas.openxmlformats.org/drawingml/2006/main">
-              <a:graphicData uri="http://schemas.openxmlformats.org/drawingml/2006/picture">
-                <pic:pic xmlns:pic="http://schemas.openxmlformats.org/drawingml/2006/picture">
-                  <pic:nvPicPr>
-                    <pic:cNvPr id="24" name="Centrado en amigos.png"/>
-                    <pic:cNvPicPr/>
-                  </pic:nvPicPr>
-                  <pic:blipFill>
-                    <a:blip r:embed="rId10" cstate="print">
-                      <a:extLst>
-                        <a:ext uri="{28A0092B-C50C-407E-A947-70E740481C1C}">
-                          <a14:useLocalDpi xmlns:a14="http://schemas.microsoft.com/office/drawing/2010/main" val="0"/>
-                        </a:ext>
-                      </a:extLst>
-                    </a:blip>
-                    <a:stretch>
-                      <a:fillRect/>
-                    </a:stretch>
-                  </pic:blipFill>
-                  <pic:spPr>
-                    <a:xfrm rot="2147104">
-                      <a:off x="0" y="0"/>
-                      <a:ext cx="859033" cy="1074725"/>
-                    </a:xfrm>
-                    <a:prstGeom prst="rect">
-                      <a:avLst/>
-                    </a:prstGeom>
-                  </pic:spPr>
-                </pic:pic>
-              </a:graphicData>
-            </a:graphic>
-            <wp14:sizeRelH relativeFrom="page">
-              <wp14:pctWidth>0</wp14:pctWidth>
-            </wp14:sizeRelH>
-            <wp14:sizeRelV relativeFrom="page">
-              <wp14:pctHeight>0</wp14:pctHeight>
-            </wp14:sizeRelV>
-          </wp:anchor>
-        </w:drawing>
-      </w:r>
-      <w:r>
-        <w:rPr>
-          <w:rFonts w:ascii="Verdana" w:hAnsi="Verdana" w:cstheme="minorHAnsi"/>
-          <w:lang w:val="es-CO"/>
-        </w:rPr>
-        <w:t xml:space="preserve">Frente a cada área, que representan los centros de la vida, anotar las consecuencias de centrar </w:t>
-      </w:r>
-      <w:r>
-        <w:rPr>
-          <w:rFonts w:ascii="Verdana" w:hAnsi="Verdana" w:cstheme="minorHAnsi"/>
-          <w:lang w:val="es-CO"/>
-        </w:rPr>
-        <w:t>la vida en cada una de esas áreas</w:t>
-      </w:r>
-      <w:r>
-        <w:rPr>
-          <w:rFonts w:ascii="Verdana" w:hAnsi="Verdana" w:cstheme="minorHAnsi"/>
-          <w:lang w:val="es-CO"/>
-        </w:rPr>
-        <w:t>.</w:t>
-      </w:r>
-    </w:p>
-    <w:p>
-      <w:pPr>
-        <w:spacing w:after="0"/>
-        <w:jc w:val="both"/>
-        <w:rPr>
-          <w:rFonts w:ascii="Verdana" w:hAnsi="Verdana" w:cstheme="minorHAnsi"/>
-          <w:lang w:val="es-CO"/>
-        </w:rPr>
-      </w:pPr>
-      <w:r>
-        <w:rPr>
-          <w:rFonts w:ascii="Verdana" w:hAnsi="Verdana" w:cstheme="minorHAnsi"/>
-          <w:noProof/>
-          <w:lang w:val="es-CO"/>
-        </w:rPr>
-        <w:drawing>
-          <wp:anchor distT="0" distB="0" distL="114300" distR="114300" simplePos="0" relativeHeight="251667456" behindDoc="0" locked="0" layoutInCell="1" allowOverlap="1" wp14:anchorId="42EB143E" wp14:editId="6C341617">
+          <wp:anchor distT="0" distB="0" distL="114300" distR="114300" simplePos="0" relativeHeight="251667456" behindDoc="0" locked="0" layoutInCell="1" allowOverlap="1" wp14:anchorId="42EB143E" wp14:editId="6782152E">
             <wp:simplePos x="0" y="0"/>
             <wp:positionH relativeFrom="column">
               <wp:posOffset>1280160</wp:posOffset>
             </wp:positionH>
             <wp:positionV relativeFrom="paragraph">
-              <wp:posOffset>182245</wp:posOffset>
+              <wp:posOffset>182246</wp:posOffset>
             </wp:positionV>
-            <wp:extent cx="3395980" cy="3333586"/>
-            <wp:effectExtent l="0" t="0" r="0" b="635"/>
+            <wp:extent cx="3114675" cy="3057450"/>
+            <wp:effectExtent l="0" t="0" r="0" b="0"/>
             <wp:wrapNone/>
             <wp:docPr id="28" name="Imagen 28"/>
             <wp:cNvGraphicFramePr>
@@ -796,11 +1086,11 @@
                     <pic:cNvPicPr/>
                   </pic:nvPicPr>
                   <pic:blipFill>
-                    <a:blip r:embed="rId11">
+                    <a:blip r:embed="rId14">
                       <a:extLst>
                         <a:ext uri="{BEBA8EAE-BF5A-486C-A8C5-ECC9F3942E4B}">
                           <a14:imgProps xmlns:a14="http://schemas.microsoft.com/office/drawing/2010/main">
-                            <a14:imgLayer r:embed="rId12">
+                            <a14:imgLayer r:embed="rId15">
                               <a14:imgEffect>
                                 <a14:sharpenSoften amount="50000"/>
                               </a14:imgEffect>
@@ -819,7 +1109,7 @@
                   <pic:spPr>
                     <a:xfrm>
                       <a:off x="0" y="0"/>
-                      <a:ext cx="3395980" cy="3333586"/>
+                      <a:ext cx="3121554" cy="3064202"/>
                     </a:xfrm>
                     <a:prstGeom prst="rect">
                       <a:avLst/>
@@ -1010,28 +1300,18 @@
     </w:p>
     <w:p>
       <w:pPr>
+        <w:pStyle w:val="TIT1GUIA"/>
+      </w:pPr>
+      <w:r>
+        <w:t>CENTRADO EN PRINCIPIOS</w:t>
+      </w:r>
+    </w:p>
+    <w:p>
+      <w:pPr>
         <w:spacing w:after="0"/>
         <w:jc w:val="both"/>
         <w:rPr>
           <w:rFonts w:ascii="Verdana" w:hAnsi="Verdana" w:cstheme="minorHAnsi"/>
-          <w:lang w:val="es-CO"/>
-        </w:rPr>
-      </w:pPr>
-    </w:p>
-    <w:p>
-      <w:pPr>
-        <w:pStyle w:val="TIT1GUIA"/>
-      </w:pPr>
-      <w:r>
-        <w:t>CENTRADO EN PRINCIPIOS</w:t>
-      </w:r>
-    </w:p>
-    <w:p>
-      <w:pPr>
-        <w:spacing w:after="0"/>
-        <w:jc w:val="both"/>
-        <w:rPr>
-          <w:rFonts w:ascii="Verdana" w:hAnsi="Verdana" w:cstheme="minorHAnsi"/>
           <w:noProof/>
           <w:lang w:val="es-CO"/>
         </w:rPr>
@@ -1043,17 +1323,35 @@
           <w:lang w:val="es-CO"/>
         </w:rPr>
         <w:drawing>
-          <wp:anchor distT="0" distB="0" distL="114300" distR="114300" simplePos="0" relativeHeight="251668480" behindDoc="1" locked="0" layoutInCell="1" allowOverlap="1" wp14:anchorId="4816D322" wp14:editId="27BC1E64">
+          <wp:anchor distT="0" distB="0" distL="114300" distR="114300" simplePos="0" relativeHeight="251668480" behindDoc="1" locked="0" layoutInCell="1" allowOverlap="1" wp14:anchorId="4816D322" wp14:editId="25D15E9B">
             <wp:simplePos x="0" y="0"/>
             <wp:positionH relativeFrom="column">
-              <wp:posOffset>3001645</wp:posOffset>
+              <wp:posOffset>2880360</wp:posOffset>
             </wp:positionH>
             <wp:positionV relativeFrom="paragraph">
-              <wp:posOffset>20320</wp:posOffset>
+              <wp:posOffset>22225</wp:posOffset>
             </wp:positionV>
-            <wp:extent cx="3542665" cy="2409825"/>
-            <wp:effectExtent l="0" t="0" r="635" b="9525"/>
-            <wp:wrapSquare wrapText="bothSides"/>
+            <wp:extent cx="3390900" cy="2444750"/>
+            <wp:effectExtent l="0" t="0" r="0" b="0"/>
+            <wp:wrapTight wrapText="bothSides">
+              <wp:wrapPolygon edited="0">
+                <wp:start x="18566" y="0"/>
+                <wp:lineTo x="16018" y="0"/>
+                <wp:lineTo x="12378" y="1683"/>
+                <wp:lineTo x="12378" y="2693"/>
+                <wp:lineTo x="0" y="4039"/>
+                <wp:lineTo x="0" y="21376"/>
+                <wp:lineTo x="3762" y="21376"/>
+                <wp:lineTo x="12863" y="21376"/>
+                <wp:lineTo x="15290" y="21376"/>
+                <wp:lineTo x="19416" y="19692"/>
+                <wp:lineTo x="19416" y="18851"/>
+                <wp:lineTo x="20751" y="16158"/>
+                <wp:lineTo x="21479" y="13970"/>
+                <wp:lineTo x="21479" y="0"/>
+                <wp:lineTo x="18566" y="0"/>
+              </wp:wrapPolygon>
+            </wp:wrapTight>
             <wp:docPr id="29" name="Imagen 29"/>
             <wp:cNvGraphicFramePr>
               <a:graphicFrameLocks xmlns:a="http://schemas.openxmlformats.org/drawingml/2006/main" noChangeAspect="1"/>
@@ -1065,12 +1363,12 @@
                     <pic:cNvPr id="29" name="Centrado en principos.png"/>
                     <pic:cNvPicPr/>
                   </pic:nvPicPr>
-                  <pic:blipFill>
-                    <a:blip r:embed="rId13">
+                  <pic:blipFill rotWithShape="1">
+                    <a:blip r:embed="rId16" cstate="print">
                       <a:extLst>
                         <a:ext uri="{BEBA8EAE-BF5A-486C-A8C5-ECC9F3942E4B}">
                           <a14:imgProps xmlns:a14="http://schemas.microsoft.com/office/drawing/2010/main">
-                            <a14:imgLayer r:embed="rId14">
+                            <a14:imgLayer r:embed="rId17">
                               <a14:imgEffect>
                                 <a14:sharpenSoften amount="25000"/>
                               </a14:imgEffect>
@@ -1082,18 +1380,25 @@
                         </a:ext>
                       </a:extLst>
                     </a:blip>
-                    <a:stretch>
-                      <a:fillRect/>
-                    </a:stretch>
+                    <a:srcRect r="5671"/>
+                    <a:stretch/>
                   </pic:blipFill>
-                  <pic:spPr>
+                  <pic:spPr bwMode="auto">
                     <a:xfrm>
                       <a:off x="0" y="0"/>
-                      <a:ext cx="3542665" cy="2409825"/>
+                      <a:ext cx="3390900" cy="2444750"/>
                     </a:xfrm>
                     <a:prstGeom prst="rect">
                       <a:avLst/>
                     </a:prstGeom>
+                    <a:ln>
+                      <a:noFill/>
+                    </a:ln>
+                    <a:extLst>
+                      <a:ext uri="{53640926-AAD7-44D8-BBD7-CCE9431645EC}">
+                        <a14:shadowObscured xmlns:a14="http://schemas.microsoft.com/office/drawing/2010/main"/>
+                      </a:ext>
+                    </a:extLst>
                   </pic:spPr>
                 </pic:pic>
               </a:graphicData>
@@ -1113,13 +1418,51 @@
           <w:noProof/>
           <w:lang w:val="es-CO"/>
         </w:rPr>
-        <w:t>Completa la siguiente tabla con lo que son los principios y lo que no son. Escribre tres conceptos por cada uno:</w:t>
+        <w:t xml:space="preserve">Completa la siguiente tabla con lo que son los principios y lo que no son. </w:t>
+      </w:r>
+    </w:p>
+    <w:p>
+      <w:pPr>
+        <w:spacing w:after="0" w:line="240" w:lineRule="auto"/>
+        <w:jc w:val="both"/>
+        <w:rPr>
+          <w:rFonts w:ascii="Verdana" w:hAnsi="Verdana" w:cstheme="minorHAnsi"/>
+          <w:noProof/>
+          <w:lang w:val="es-CO"/>
+        </w:rPr>
+      </w:pPr>
+    </w:p>
+    <w:p>
+      <w:pPr>
+        <w:spacing w:after="0"/>
+        <w:jc w:val="both"/>
+        <w:rPr>
+          <w:rFonts w:ascii="Verdana" w:hAnsi="Verdana" w:cstheme="minorHAnsi"/>
+          <w:noProof/>
+          <w:lang w:val="es-CO"/>
+        </w:rPr>
+      </w:pPr>
+      <w:r>
+        <w:rPr>
+          <w:rFonts w:ascii="Verdana" w:hAnsi="Verdana" w:cstheme="minorHAnsi"/>
+          <w:noProof/>
+          <w:lang w:val="es-CO"/>
+        </w:rPr>
+        <w:t>Escribre tres conceptos por cada uno:</w:t>
       </w:r>
     </w:p>
     <w:tbl>
       <w:tblPr>
         <w:tblStyle w:val="Tablaconcuadrcula"/>
         <w:tblW w:w="0" w:type="auto"/>
+        <w:tblBorders>
+          <w:top w:val="single" w:sz="4" w:space="0" w:color="auto"/>
+          <w:left w:val="single" w:sz="4" w:space="0" w:color="auto"/>
+          <w:bottom w:val="single" w:sz="4" w:space="0" w:color="auto"/>
+          <w:right w:val="single" w:sz="4" w:space="0" w:color="auto"/>
+          <w:insideH w:val="single" w:sz="4" w:space="0" w:color="auto"/>
+          <w:insideV w:val="single" w:sz="4" w:space="0" w:color="auto"/>
+        </w:tblBorders>
         <w:tblLook w:val="04A0" w:firstRow="1" w:lastRow="0" w:firstColumn="1" w:lastColumn="0" w:noHBand="0" w:noVBand="1"/>
       </w:tblPr>
       <w:tblGrid>
@@ -1299,6 +1642,16 @@
           <w:lang w:val="es-CO"/>
         </w:rPr>
       </w:pPr>
+    </w:p>
+    <w:p>
+      <w:pPr>
+        <w:spacing w:after="0"/>
+        <w:jc w:val="both"/>
+        <w:rPr>
+          <w:rFonts w:ascii="Verdana" w:hAnsi="Verdana" w:cstheme="minorHAnsi"/>
+          <w:lang w:val="es-CO"/>
+        </w:rPr>
+      </w:pPr>
       <w:r>
         <w:rPr>
           <w:rFonts w:ascii="Verdana" w:hAnsi="Verdana" w:cstheme="minorHAnsi"/>
@@ -1357,108 +1710,104 @@
     </w:p>
     <w:p>
       <w:pPr>
+        <w:spacing w:after="0" w:line="480" w:lineRule="auto"/>
+        <w:jc w:val="both"/>
+        <w:rPr>
+          <w:rFonts w:ascii="Verdana" w:hAnsi="Verdana" w:cstheme="minorHAnsi"/>
+          <w:lang w:val="es-CO"/>
+        </w:rPr>
+      </w:pPr>
+      <w:r>
+        <w:rPr>
+          <w:rFonts w:ascii="Verdana" w:hAnsi="Verdana" w:cstheme="minorHAnsi"/>
+          <w:lang w:val="es-CO"/>
+        </w:rPr>
+        <w:t>____________________________________________________________________</w:t>
+      </w:r>
+    </w:p>
+    <w:p>
+      <w:pPr>
+        <w:spacing w:after="0" w:line="480" w:lineRule="auto"/>
+        <w:jc w:val="both"/>
+        <w:rPr>
+          <w:rFonts w:ascii="Verdana" w:hAnsi="Verdana" w:cstheme="minorHAnsi"/>
+          <w:lang w:val="es-CO"/>
+        </w:rPr>
+      </w:pPr>
+      <w:r>
+        <w:rPr>
+          <w:rFonts w:ascii="Verdana" w:hAnsi="Verdana" w:cstheme="minorHAnsi"/>
+          <w:lang w:val="es-CO"/>
+        </w:rPr>
+        <w:t>____________________________________________________________________</w:t>
+      </w:r>
+    </w:p>
+    <w:p>
+      <w:pPr>
+        <w:spacing w:after="0" w:line="480" w:lineRule="auto"/>
+        <w:jc w:val="both"/>
+        <w:rPr>
+          <w:rFonts w:ascii="Verdana" w:hAnsi="Verdana" w:cstheme="minorHAnsi"/>
+          <w:lang w:val="es-CO"/>
+        </w:rPr>
+      </w:pPr>
+      <w:r>
+        <w:rPr>
+          <w:rFonts w:ascii="Verdana" w:hAnsi="Verdana" w:cstheme="minorHAnsi"/>
+          <w:lang w:val="es-CO"/>
+        </w:rPr>
+        <w:t>____________________________________________________________________</w:t>
+      </w:r>
+    </w:p>
+    <w:p>
+      <w:pPr>
+        <w:spacing w:after="0" w:line="480" w:lineRule="auto"/>
+        <w:jc w:val="both"/>
+        <w:rPr>
+          <w:rFonts w:ascii="Verdana" w:hAnsi="Verdana" w:cstheme="minorHAnsi"/>
+          <w:lang w:val="es-CO"/>
+        </w:rPr>
+      </w:pPr>
+      <w:r>
+        <w:rPr>
+          <w:rFonts w:ascii="Verdana" w:hAnsi="Verdana" w:cstheme="minorHAnsi"/>
+          <w:lang w:val="es-CO"/>
+        </w:rPr>
+        <w:t>____________________________________________________________________</w:t>
+      </w:r>
+    </w:p>
+    <w:p>
+      <w:pPr>
+        <w:spacing w:after="0" w:line="480" w:lineRule="auto"/>
+        <w:jc w:val="both"/>
+        <w:rPr>
+          <w:rFonts w:ascii="Verdana" w:hAnsi="Verdana" w:cstheme="minorHAnsi"/>
+          <w:lang w:val="es-CO"/>
+        </w:rPr>
+      </w:pPr>
+      <w:r>
+        <w:rPr>
+          <w:rFonts w:ascii="Verdana" w:hAnsi="Verdana" w:cstheme="minorHAnsi"/>
+          <w:lang w:val="es-CO"/>
+        </w:rPr>
+        <w:t>____________________________________________________________________</w:t>
+      </w:r>
+    </w:p>
+    <w:p>
+      <w:pPr>
         <w:spacing w:after="0" w:line="240" w:lineRule="auto"/>
-        <w:jc w:val="both"/>
-        <w:rPr>
-          <w:rFonts w:ascii="Verdana" w:hAnsi="Verdana" w:cstheme="minorHAnsi"/>
-          <w:lang w:val="es-CO"/>
-        </w:rPr>
-      </w:pPr>
-      <w:r>
-        <w:rPr>
-          <w:rFonts w:ascii="Verdana" w:hAnsi="Verdana" w:cstheme="minorHAnsi"/>
-          <w:lang w:val="es-CO"/>
-        </w:rPr>
-        <w:t>____________________________________________________________________</w:t>
-      </w:r>
-    </w:p>
-    <w:p>
-      <w:pPr>
-        <w:spacing w:after="0" w:line="240" w:lineRule="auto"/>
-        <w:jc w:val="both"/>
-        <w:rPr>
-          <w:rFonts w:ascii="Verdana" w:hAnsi="Verdana" w:cstheme="minorHAnsi"/>
-          <w:lang w:val="es-CO"/>
-        </w:rPr>
-      </w:pPr>
-    </w:p>
-    <w:p>
-      <w:pPr>
-        <w:spacing w:after="0" w:line="360" w:lineRule="auto"/>
-        <w:jc w:val="both"/>
-        <w:rPr>
-          <w:rFonts w:ascii="Verdana" w:hAnsi="Verdana" w:cstheme="minorHAnsi"/>
-          <w:lang w:val="es-CO"/>
-        </w:rPr>
-      </w:pPr>
-      <w:r>
-        <w:rPr>
-          <w:rFonts w:ascii="Verdana" w:hAnsi="Verdana" w:cstheme="minorHAnsi"/>
-          <w:lang w:val="es-CO"/>
-        </w:rPr>
-        <w:t>____________________________________________________________________</w:t>
-      </w:r>
-    </w:p>
-    <w:p>
-      <w:pPr>
-        <w:spacing w:after="0" w:line="360" w:lineRule="auto"/>
-        <w:jc w:val="both"/>
-        <w:rPr>
-          <w:rFonts w:ascii="Verdana" w:hAnsi="Verdana" w:cstheme="minorHAnsi"/>
-          <w:lang w:val="es-CO"/>
-        </w:rPr>
-      </w:pPr>
-      <w:r>
-        <w:rPr>
-          <w:rFonts w:ascii="Verdana" w:hAnsi="Verdana" w:cstheme="minorHAnsi"/>
-          <w:lang w:val="es-CO"/>
-        </w:rPr>
-        <w:t>____________________________________________________________________</w:t>
-      </w:r>
-    </w:p>
-    <w:p>
-      <w:pPr>
-        <w:spacing w:after="0" w:line="360" w:lineRule="auto"/>
-        <w:jc w:val="both"/>
-        <w:rPr>
-          <w:rFonts w:ascii="Verdana" w:hAnsi="Verdana" w:cstheme="minorHAnsi"/>
-          <w:lang w:val="es-CO"/>
-        </w:rPr>
-      </w:pPr>
-      <w:r>
-        <w:rPr>
-          <w:rFonts w:ascii="Verdana" w:hAnsi="Verdana" w:cstheme="minorHAnsi"/>
-          <w:lang w:val="es-CO"/>
-        </w:rPr>
-        <w:t>____________________________________________________________________</w:t>
-      </w:r>
-    </w:p>
-    <w:p>
-      <w:pPr>
-        <w:spacing w:after="0" w:line="360" w:lineRule="auto"/>
-        <w:jc w:val="both"/>
-        <w:rPr>
-          <w:rFonts w:ascii="Verdana" w:hAnsi="Verdana" w:cstheme="minorHAnsi"/>
-          <w:lang w:val="es-CO"/>
-        </w:rPr>
-      </w:pPr>
-      <w:r>
-        <w:rPr>
-          <w:rFonts w:ascii="Verdana" w:hAnsi="Verdana" w:cstheme="minorHAnsi"/>
-          <w:lang w:val="es-CO"/>
-        </w:rPr>
-        <w:t>____________________________________________________________________</w:t>
-      </w:r>
-    </w:p>
-    <w:p>
-      <w:pPr>
-        <w:spacing w:after="0"/>
-        <w:jc w:val="both"/>
-        <w:rPr>
-          <w:rFonts w:ascii="Verdana" w:hAnsi="Verdana" w:cstheme="minorHAnsi"/>
-          <w:lang w:val="es-CO"/>
-        </w:rPr>
-      </w:pPr>
+        <w:rPr>
+          <w:rFonts w:ascii="Verdana" w:hAnsi="Verdana" w:cstheme="minorHAnsi"/>
+          <w:lang w:val="es-CO"/>
+        </w:rPr>
+      </w:pPr>
+      <w:r>
+        <w:rPr>
+          <w:rFonts w:ascii="Verdana" w:hAnsi="Verdana" w:cstheme="minorHAnsi"/>
+          <w:lang w:val="es-CO"/>
+        </w:rPr>
+        <w:br w:type="page"/>
+      </w:r>
     </w:p>
     <w:p>
       <w:pPr>
@@ -1478,22 +1827,23 @@
           <w:iCs/>
           <w:lang w:val="es-CO"/>
         </w:rPr>
+        <w:lastRenderedPageBreak/>
         <w:t>Razón 2</w:t>
       </w:r>
     </w:p>
     <w:p>
       <w:pPr>
-        <w:spacing w:after="0" w:line="360" w:lineRule="auto"/>
-        <w:jc w:val="both"/>
-        <w:rPr>
-          <w:rFonts w:ascii="Verdana" w:hAnsi="Verdana" w:cstheme="minorHAnsi"/>
-          <w:lang w:val="es-CO"/>
-        </w:rPr>
-      </w:pPr>
-    </w:p>
-    <w:p>
-      <w:pPr>
-        <w:spacing w:after="0" w:line="360" w:lineRule="auto"/>
+        <w:spacing w:after="0" w:line="240" w:lineRule="auto"/>
+        <w:jc w:val="both"/>
+        <w:rPr>
+          <w:rFonts w:ascii="Verdana" w:hAnsi="Verdana" w:cstheme="minorHAnsi"/>
+          <w:lang w:val="es-CO"/>
+        </w:rPr>
+      </w:pPr>
+    </w:p>
+    <w:p>
+      <w:pPr>
+        <w:spacing w:after="0" w:line="480" w:lineRule="auto"/>
         <w:jc w:val="both"/>
         <w:rPr>
           <w:rFonts w:ascii="Verdana" w:hAnsi="Verdana" w:cstheme="minorHAnsi"/>
@@ -1510,7 +1860,7 @@
     </w:p>
     <w:p>
       <w:pPr>
-        <w:spacing w:after="0" w:line="360" w:lineRule="auto"/>
+        <w:spacing w:after="0" w:line="480" w:lineRule="auto"/>
         <w:jc w:val="both"/>
         <w:rPr>
           <w:rFonts w:ascii="Verdana" w:hAnsi="Verdana" w:cstheme="minorHAnsi"/>
@@ -1527,7 +1877,7 @@
     </w:p>
     <w:p>
       <w:pPr>
-        <w:spacing w:after="0" w:line="360" w:lineRule="auto"/>
+        <w:spacing w:after="0" w:line="480" w:lineRule="auto"/>
         <w:jc w:val="both"/>
         <w:rPr>
           <w:rFonts w:ascii="Verdana" w:hAnsi="Verdana" w:cstheme="minorHAnsi"/>
@@ -1544,7 +1894,7 @@
     </w:p>
     <w:p>
       <w:pPr>
-        <w:spacing w:after="0" w:line="360" w:lineRule="auto"/>
+        <w:spacing w:after="0" w:line="480" w:lineRule="auto"/>
         <w:jc w:val="both"/>
         <w:rPr>
           <w:rFonts w:ascii="Verdana" w:hAnsi="Verdana" w:cstheme="minorHAnsi"/>
@@ -1561,7 +1911,7 @@
     </w:p>
     <w:p>
       <w:pPr>
-        <w:spacing w:after="0" w:line="360" w:lineRule="auto"/>
+        <w:spacing w:after="0" w:line="480" w:lineRule="auto"/>
         <w:jc w:val="both"/>
         <w:rPr>
           <w:rFonts w:ascii="Verdana" w:hAnsi="Verdana" w:cstheme="minorHAnsi"/>
@@ -1591,299 +1941,33 @@
         <w:pStyle w:val="TIT1GUIA"/>
       </w:pPr>
       <w:r>
-        <w:t>EL CENTRO DE TU VIDA</w:t>
-      </w:r>
-    </w:p>
-    <w:p>
-      <w:pPr>
-        <w:spacing w:after="0"/>
-        <w:jc w:val="both"/>
-        <w:rPr>
-          <w:rFonts w:ascii="Verdana" w:hAnsi="Verdana" w:cstheme="minorHAnsi"/>
-          <w:lang w:val="es-CO"/>
-        </w:rPr>
-      </w:pPr>
-      <w:r>
-        <w:rPr>
-          <w:rFonts w:ascii="Verdana" w:hAnsi="Verdana" w:cstheme="minorHAnsi"/>
-          <w:lang w:val="es-CO"/>
-        </w:rPr>
-        <w:t xml:space="preserve">¿En </w:t>
-      </w:r>
-      <w:proofErr w:type="spellStart"/>
-      <w:r>
-        <w:rPr>
-          <w:rFonts w:ascii="Verdana" w:hAnsi="Verdana" w:cstheme="minorHAnsi"/>
-          <w:lang w:val="es-CO"/>
-        </w:rPr>
-        <w:t>que</w:t>
-      </w:r>
-      <w:proofErr w:type="spellEnd"/>
-      <w:r>
-        <w:rPr>
-          <w:rFonts w:ascii="Verdana" w:hAnsi="Verdana" w:cstheme="minorHAnsi"/>
-          <w:lang w:val="es-CO"/>
-        </w:rPr>
-        <w:t xml:space="preserve"> piensas la mayor parte del tiempo? ¿Algo te preocupa (por ejemplo, ropa, novio/novia, popularidad, amigos, padres)?</w:t>
-      </w:r>
-      <w:r>
-        <w:rPr>
-          <w:rFonts w:ascii="Verdana" w:hAnsi="Verdana" w:cstheme="minorHAnsi"/>
-          <w:lang w:val="es-CO"/>
-        </w:rPr>
-        <w:t xml:space="preserve"> Siguiendo una lluvia de ideas, a continuación, escribe lo que piensas. </w:t>
-      </w:r>
-    </w:p>
-    <w:p>
-      <w:pPr>
-        <w:spacing w:after="0"/>
-        <w:jc w:val="both"/>
-        <w:rPr>
-          <w:rFonts w:ascii="Verdana" w:hAnsi="Verdana" w:cstheme="minorHAnsi"/>
-          <w:i/>
-          <w:iCs/>
-          <w:sz w:val="18"/>
-          <w:szCs w:val="18"/>
-          <w:lang w:val="es-CO"/>
-        </w:rPr>
-      </w:pPr>
-      <w:r>
-        <w:rPr>
-          <w:rFonts w:ascii="Verdana" w:hAnsi="Verdana" w:cstheme="minorHAnsi"/>
-          <w:i/>
-          <w:iCs/>
-          <w:sz w:val="18"/>
-          <w:szCs w:val="18"/>
-          <w:lang w:val="es-CO"/>
-        </w:rPr>
-        <w:t xml:space="preserve">Ejemplo tener buenas calificaciones </w:t>
-      </w:r>
-    </w:p>
-    <w:p>
-      <w:pPr>
-        <w:spacing w:after="0"/>
-        <w:jc w:val="both"/>
-        <w:rPr>
-          <w:rFonts w:ascii="Verdana" w:hAnsi="Verdana" w:cstheme="minorHAnsi"/>
-          <w:lang w:val="es-CO"/>
-        </w:rPr>
-      </w:pPr>
-    </w:p>
-    <w:p>
-      <w:pPr>
-        <w:spacing w:after="0"/>
-        <w:jc w:val="both"/>
-        <w:rPr>
-          <w:rFonts w:ascii="Verdana" w:hAnsi="Verdana" w:cstheme="minorHAnsi"/>
-          <w:lang w:val="es-CO"/>
-        </w:rPr>
-      </w:pPr>
-    </w:p>
-    <w:p>
-      <w:pPr>
-        <w:spacing w:after="0"/>
-        <w:jc w:val="both"/>
-        <w:rPr>
-          <w:rFonts w:ascii="Verdana" w:hAnsi="Verdana" w:cstheme="minorHAnsi"/>
-          <w:lang w:val="es-CO"/>
-        </w:rPr>
-      </w:pPr>
-    </w:p>
-    <w:p>
-      <w:pPr>
-        <w:spacing w:after="0"/>
-        <w:jc w:val="both"/>
-        <w:rPr>
-          <w:rFonts w:ascii="Verdana" w:hAnsi="Verdana" w:cstheme="minorHAnsi"/>
-          <w:lang w:val="es-CO"/>
-        </w:rPr>
-      </w:pPr>
-    </w:p>
-    <w:p>
-      <w:pPr>
-        <w:spacing w:after="0"/>
-        <w:jc w:val="both"/>
-        <w:rPr>
-          <w:rFonts w:ascii="Verdana" w:hAnsi="Verdana" w:cstheme="minorHAnsi"/>
-          <w:lang w:val="es-CO"/>
-        </w:rPr>
-      </w:pPr>
-    </w:p>
-    <w:p>
-      <w:pPr>
-        <w:spacing w:after="0"/>
-        <w:jc w:val="both"/>
-        <w:rPr>
-          <w:rFonts w:ascii="Verdana" w:hAnsi="Verdana" w:cstheme="minorHAnsi"/>
-          <w:lang w:val="es-CO"/>
-        </w:rPr>
-      </w:pPr>
-    </w:p>
-    <w:p>
-      <w:pPr>
-        <w:spacing w:after="0"/>
-        <w:jc w:val="both"/>
-        <w:rPr>
-          <w:rFonts w:ascii="Verdana" w:hAnsi="Verdana" w:cstheme="minorHAnsi"/>
-          <w:lang w:val="es-CO"/>
-        </w:rPr>
-      </w:pPr>
-    </w:p>
-    <w:p>
-      <w:pPr>
-        <w:spacing w:after="0"/>
-        <w:jc w:val="both"/>
-        <w:rPr>
-          <w:rFonts w:ascii="Verdana" w:hAnsi="Verdana" w:cstheme="minorHAnsi"/>
-          <w:lang w:val="es-CO"/>
-        </w:rPr>
-      </w:pPr>
-    </w:p>
-    <w:p>
-      <w:pPr>
-        <w:spacing w:after="0"/>
-        <w:jc w:val="both"/>
-        <w:rPr>
-          <w:rFonts w:ascii="Verdana" w:hAnsi="Verdana" w:cstheme="minorHAnsi"/>
-          <w:lang w:val="es-CO"/>
-        </w:rPr>
-      </w:pPr>
-    </w:p>
-    <w:p>
-      <w:pPr>
-        <w:spacing w:after="0"/>
-        <w:jc w:val="both"/>
-        <w:rPr>
-          <w:rFonts w:ascii="Verdana" w:hAnsi="Verdana" w:cstheme="minorHAnsi"/>
-          <w:lang w:val="es-CO"/>
-        </w:rPr>
-      </w:pPr>
-    </w:p>
-    <w:p>
-      <w:pPr>
-        <w:spacing w:after="0"/>
-        <w:jc w:val="both"/>
-        <w:rPr>
-          <w:rFonts w:ascii="Verdana" w:hAnsi="Verdana" w:cstheme="minorHAnsi"/>
-          <w:lang w:val="es-CO"/>
-        </w:rPr>
-      </w:pPr>
-      <w:r>
-        <w:rPr>
-          <w:rFonts w:ascii="Verdana" w:hAnsi="Verdana" w:cstheme="minorHAnsi"/>
-          <w:lang w:val="es-CO"/>
-        </w:rPr>
-        <w:lastRenderedPageBreak/>
-        <w:t>¿Por qué crees que centras tu vida en esas cosas?</w:t>
-      </w:r>
-    </w:p>
-    <w:p>
-      <w:pPr>
-        <w:spacing w:after="0"/>
-        <w:jc w:val="both"/>
-        <w:rPr>
-          <w:rFonts w:ascii="Verdana" w:hAnsi="Verdana" w:cstheme="minorHAnsi"/>
-          <w:lang w:val="es-CO"/>
-        </w:rPr>
-      </w:pPr>
-    </w:p>
-    <w:p>
-      <w:pPr>
-        <w:spacing w:after="0"/>
-        <w:jc w:val="both"/>
-        <w:rPr>
-          <w:rFonts w:ascii="Verdana" w:hAnsi="Verdana" w:cstheme="minorHAnsi"/>
-          <w:lang w:val="es-CO"/>
-        </w:rPr>
-      </w:pPr>
-    </w:p>
-    <w:p>
-      <w:pPr>
-        <w:spacing w:after="0"/>
-        <w:jc w:val="both"/>
-        <w:rPr>
-          <w:rFonts w:ascii="Verdana" w:hAnsi="Verdana" w:cstheme="minorHAnsi"/>
-          <w:lang w:val="es-CO"/>
-        </w:rPr>
-      </w:pPr>
-    </w:p>
-    <w:p>
-      <w:pPr>
-        <w:spacing w:after="0"/>
-        <w:jc w:val="both"/>
-        <w:rPr>
-          <w:rFonts w:ascii="Verdana" w:hAnsi="Verdana" w:cstheme="minorHAnsi"/>
-          <w:lang w:val="es-CO"/>
-        </w:rPr>
-      </w:pPr>
-    </w:p>
-    <w:p>
-      <w:pPr>
-        <w:spacing w:after="0"/>
-        <w:jc w:val="both"/>
-        <w:rPr>
-          <w:rFonts w:ascii="Verdana" w:hAnsi="Verdana" w:cstheme="minorHAnsi"/>
-          <w:lang w:val="es-CO"/>
-        </w:rPr>
-      </w:pPr>
-    </w:p>
-    <w:p>
-      <w:pPr>
-        <w:spacing w:after="0"/>
-        <w:jc w:val="both"/>
-        <w:rPr>
-          <w:rFonts w:ascii="Verdana" w:hAnsi="Verdana" w:cstheme="minorHAnsi"/>
-          <w:lang w:val="es-CO"/>
-        </w:rPr>
-      </w:pPr>
-    </w:p>
-    <w:p>
-      <w:pPr>
-        <w:spacing w:after="0"/>
-        <w:jc w:val="both"/>
-        <w:rPr>
-          <w:rFonts w:ascii="Verdana" w:hAnsi="Verdana" w:cstheme="minorHAnsi"/>
-          <w:lang w:val="es-CO"/>
-        </w:rPr>
-      </w:pPr>
-    </w:p>
-    <w:p>
-      <w:pPr>
-        <w:spacing w:after="0"/>
-        <w:jc w:val="both"/>
-        <w:rPr>
-          <w:rFonts w:ascii="Verdana" w:hAnsi="Verdana" w:cstheme="minorHAnsi"/>
-          <w:lang w:val="es-CO"/>
-        </w:rPr>
-      </w:pPr>
-    </w:p>
-    <w:p>
-      <w:pPr>
-        <w:spacing w:after="0"/>
-        <w:jc w:val="both"/>
-        <w:rPr>
-          <w:rFonts w:ascii="Verdana" w:hAnsi="Verdana" w:cstheme="minorHAnsi"/>
-          <w:lang w:val="es-CO"/>
-        </w:rPr>
-      </w:pPr>
-      <w:r>
-        <w:rPr>
-          <w:rFonts w:ascii="Verdana" w:hAnsi="Verdana"/>
+        <w:rPr>
           <w:noProof/>
-          <w:lang w:val="es-CO"/>
         </w:rPr>
         <w:drawing>
-          <wp:anchor distT="0" distB="0" distL="114300" distR="114300" simplePos="0" relativeHeight="251669504" behindDoc="0" locked="0" layoutInCell="1" allowOverlap="1" wp14:anchorId="323A259A" wp14:editId="258BDEBA">
+          <wp:anchor distT="0" distB="0" distL="114300" distR="114300" simplePos="0" relativeHeight="251671552" behindDoc="1" locked="0" layoutInCell="1" allowOverlap="1" wp14:anchorId="323A259A" wp14:editId="56682304">
             <wp:simplePos x="0" y="0"/>
             <wp:positionH relativeFrom="column">
-              <wp:posOffset>5683249</wp:posOffset>
+              <wp:posOffset>5706745</wp:posOffset>
             </wp:positionH>
             <wp:positionV relativeFrom="paragraph">
-              <wp:posOffset>54610</wp:posOffset>
+              <wp:posOffset>199390</wp:posOffset>
             </wp:positionV>
-            <wp:extent cx="483895" cy="812943"/>
+            <wp:extent cx="483870" cy="812800"/>
             <wp:effectExtent l="76200" t="38100" r="87630" b="44450"/>
-            <wp:wrapNone/>
+            <wp:wrapTight wrapText="bothSides">
+              <wp:wrapPolygon edited="0">
+                <wp:start x="-1769" y="175"/>
+                <wp:lineTo x="-1817" y="16657"/>
+                <wp:lineTo x="-420" y="21137"/>
+                <wp:lineTo x="14570" y="22054"/>
+                <wp:lineTo x="22931" y="21130"/>
+                <wp:lineTo x="21737" y="666"/>
+                <wp:lineTo x="14117" y="-1581"/>
+                <wp:lineTo x="2411" y="-287"/>
+                <wp:lineTo x="-1769" y="175"/>
+              </wp:wrapPolygon>
+            </wp:wrapTight>
             <wp:docPr id="30" name="Imagen 30"/>
             <wp:cNvGraphicFramePr>
               <a:graphicFrameLocks xmlns:a="http://schemas.openxmlformats.org/drawingml/2006/main" noChangeAspect="1"/>
@@ -1896,7 +1980,7 @@
                     <pic:cNvPicPr/>
                   </pic:nvPicPr>
                   <pic:blipFill>
-                    <a:blip r:embed="rId15">
+                    <a:blip r:embed="rId18">
                       <a:extLst>
                         <a:ext uri="{28A0092B-C50C-407E-A947-70E740481C1C}">
                           <a14:useLocalDpi xmlns:a14="http://schemas.microsoft.com/office/drawing/2010/main" val="0"/>
@@ -1910,7 +1994,7 @@
                   <pic:spPr>
                     <a:xfrm rot="631247">
                       <a:off x="0" y="0"/>
-                      <a:ext cx="483895" cy="812943"/>
+                      <a:ext cx="483870" cy="812800"/>
                     </a:xfrm>
                     <a:prstGeom prst="rect">
                       <a:avLst/>
@@ -1928,6 +2012,9 @@
           </wp:anchor>
         </w:drawing>
       </w:r>
+      <w:r>
+        <w:t>EL CENTRO DE TU VIDA</w:t>
+      </w:r>
     </w:p>
     <w:p>
       <w:pPr>
@@ -1938,36 +2025,291 @@
           <w:lang w:val="es-CO"/>
         </w:rPr>
       </w:pPr>
+      <w:r>
+        <w:rPr>
+          <w:rFonts w:ascii="Verdana" w:hAnsi="Verdana" w:cstheme="minorHAnsi"/>
+          <w:lang w:val="es-CO"/>
+        </w:rPr>
+        <w:t xml:space="preserve">¿En </w:t>
+      </w:r>
+      <w:r>
+        <w:rPr>
+          <w:rFonts w:ascii="Verdana" w:hAnsi="Verdana" w:cstheme="minorHAnsi"/>
+          <w:lang w:val="es-CO"/>
+        </w:rPr>
+        <w:t>qué</w:t>
+      </w:r>
+      <w:r>
+        <w:rPr>
+          <w:rFonts w:ascii="Verdana" w:hAnsi="Verdana" w:cstheme="minorHAnsi"/>
+          <w:lang w:val="es-CO"/>
+        </w:rPr>
+        <w:t xml:space="preserve"> piensas la mayor parte del tiempo? ¿Algo te preocupa (por ejemplo, ropa, novio/novia, popularidad, amigos, padres)?</w:t>
+      </w:r>
+      <w:r>
+        <w:rPr>
+          <w:rFonts w:ascii="Verdana" w:hAnsi="Verdana" w:cstheme="minorHAnsi"/>
+          <w:lang w:val="es-CO"/>
+        </w:rPr>
+        <w:t xml:space="preserve"> Siguiendo una lluvia de ideas, a continuación, escribe</w:t>
+      </w:r>
+      <w:r>
+        <w:rPr>
+          <w:rFonts w:ascii="Verdana" w:hAnsi="Verdana" w:cstheme="minorHAnsi"/>
+          <w:lang w:val="es-CO"/>
+        </w:rPr>
+        <w:t xml:space="preserve"> 3 cosas </w:t>
+      </w:r>
+      <w:r>
+        <w:rPr>
+          <w:rFonts w:ascii="Verdana" w:hAnsi="Verdana" w:cstheme="minorHAnsi"/>
+          <w:lang w:val="es-CO"/>
+        </w:rPr>
+        <w:t>que piensas la mayor parte del tiempo o que te preocupa</w:t>
+      </w:r>
+      <w:r>
+        <w:rPr>
+          <w:rFonts w:ascii="Verdana" w:hAnsi="Verdana" w:cstheme="minorHAnsi"/>
+          <w:lang w:val="es-CO"/>
+        </w:rPr>
+        <w:t xml:space="preserve">. </w:t>
+      </w:r>
     </w:p>
     <w:p>
       <w:pPr>
         <w:spacing w:after="0"/>
-        <w:jc w:val="both"/>
-        <w:rPr>
-          <w:rFonts w:ascii="Verdana" w:hAnsi="Verdana" w:cstheme="minorHAnsi"/>
-          <w:lang w:val="es-CO"/>
-        </w:rPr>
-      </w:pPr>
+        <w:ind w:left="360"/>
+        <w:jc w:val="both"/>
+        <w:rPr>
+          <w:rFonts w:ascii="Verdana" w:hAnsi="Verdana" w:cstheme="minorHAnsi"/>
+          <w:i/>
+          <w:iCs/>
+          <w:sz w:val="18"/>
+          <w:szCs w:val="18"/>
+          <w:lang w:val="es-CO"/>
+        </w:rPr>
+      </w:pPr>
+      <w:r>
+        <w:rPr>
+          <w:rFonts w:ascii="Verdana" w:hAnsi="Verdana" w:cstheme="minorHAnsi"/>
+          <w:i/>
+          <w:iCs/>
+          <w:sz w:val="18"/>
+          <w:szCs w:val="18"/>
+          <w:lang w:val="es-CO"/>
+        </w:rPr>
+        <w:t xml:space="preserve">Ejemplo tener buenas calificaciones </w:t>
+      </w:r>
     </w:p>
     <w:p>
       <w:pPr>
         <w:spacing w:after="0"/>
         <w:jc w:val="both"/>
+        <w:rPr>
+          <w:rFonts w:ascii="Verdana" w:hAnsi="Verdana" w:cstheme="minorHAnsi"/>
+          <w:lang w:val="es-CO"/>
+        </w:rPr>
+      </w:pPr>
+    </w:p>
+    <w:p>
+      <w:pPr>
+        <w:pStyle w:val="Prrafodelista"/>
+        <w:numPr>
+          <w:ilvl w:val="0"/>
+          <w:numId w:val="19"/>
+        </w:numPr>
+        <w:spacing w:after="0" w:line="480" w:lineRule="auto"/>
+        <w:jc w:val="both"/>
+        <w:rPr>
+          <w:rFonts w:ascii="Verdana" w:hAnsi="Verdana" w:cstheme="minorHAnsi"/>
+          <w:lang w:val="es-CO"/>
+        </w:rPr>
+      </w:pPr>
+      <w:r>
+        <w:rPr>
+          <w:rFonts w:ascii="Verdana" w:hAnsi="Verdana" w:cstheme="minorHAnsi"/>
+          <w:lang w:val="es-CO"/>
+        </w:rPr>
+        <w:t>_________________________________________________________________</w:t>
+      </w:r>
+    </w:p>
+    <w:p>
+      <w:pPr>
+        <w:pStyle w:val="Prrafodelista"/>
+        <w:numPr>
+          <w:ilvl w:val="0"/>
+          <w:numId w:val="19"/>
+        </w:numPr>
+        <w:spacing w:after="0" w:line="480" w:lineRule="auto"/>
+        <w:jc w:val="both"/>
+        <w:rPr>
+          <w:rFonts w:ascii="Verdana" w:hAnsi="Verdana" w:cstheme="minorHAnsi"/>
+          <w:lang w:val="es-CO"/>
+        </w:rPr>
+      </w:pPr>
+      <w:r>
+        <w:rPr>
+          <w:rFonts w:ascii="Verdana" w:hAnsi="Verdana" w:cstheme="minorHAnsi"/>
+          <w:lang w:val="es-CO"/>
+        </w:rPr>
+        <w:t>_________________________________________________________________</w:t>
+      </w:r>
+    </w:p>
+    <w:p>
+      <w:pPr>
+        <w:pStyle w:val="Prrafodelista"/>
+        <w:numPr>
+          <w:ilvl w:val="0"/>
+          <w:numId w:val="19"/>
+        </w:numPr>
+        <w:spacing w:after="0" w:line="480" w:lineRule="auto"/>
+        <w:jc w:val="both"/>
+        <w:rPr>
+          <w:rFonts w:ascii="Verdana" w:hAnsi="Verdana" w:cstheme="minorHAnsi"/>
+          <w:lang w:val="es-CO"/>
+        </w:rPr>
+      </w:pPr>
+      <w:r>
+        <w:rPr>
+          <w:rFonts w:ascii="Verdana" w:hAnsi="Verdana" w:cstheme="minorHAnsi"/>
+          <w:lang w:val="es-CO"/>
+        </w:rPr>
+        <w:t>_________________________________________________________________</w:t>
+      </w:r>
+    </w:p>
+    <w:p>
+      <w:pPr>
+        <w:spacing w:after="0"/>
+        <w:jc w:val="both"/>
+        <w:rPr>
+          <w:rFonts w:ascii="Verdana" w:hAnsi="Verdana" w:cstheme="minorHAnsi"/>
+          <w:lang w:val="es-CO"/>
+        </w:rPr>
+      </w:pPr>
+    </w:p>
+    <w:p>
+      <w:pPr>
+        <w:spacing w:after="0"/>
+        <w:jc w:val="both"/>
+        <w:rPr>
+          <w:rFonts w:ascii="Verdana" w:hAnsi="Verdana" w:cstheme="minorHAnsi"/>
+          <w:lang w:val="es-CO"/>
+        </w:rPr>
+      </w:pPr>
+      <w:r>
         <w:rPr>
           <w:rFonts w:ascii="Verdana" w:hAnsi="Verdana"/>
           <w:b/>
           <w:bCs/>
           <w:lang w:val="es-CO"/>
         </w:rPr>
-      </w:pPr>
-      <w:r>
+        <mc:AlternateContent>
+          <mc:Choice Requires="wps">
+            <w:drawing>
+              <wp:anchor distT="0" distB="0" distL="114300" distR="114300" simplePos="0" relativeHeight="251673600" behindDoc="1" locked="0" layoutInCell="1" allowOverlap="1" wp14:anchorId="38B336FE" wp14:editId="003F2DFC">
+                <wp:simplePos x="0" y="0"/>
+                <wp:positionH relativeFrom="column">
+                  <wp:posOffset>3810</wp:posOffset>
+                </wp:positionH>
+                <wp:positionV relativeFrom="paragraph">
+                  <wp:posOffset>80010</wp:posOffset>
+                </wp:positionV>
+                <wp:extent cx="6352540" cy="2059305"/>
+                <wp:effectExtent l="0" t="0" r="10160" b="17145"/>
+                <wp:wrapNone/>
+                <wp:docPr id="4" name="Rectángulo: esquinas redondeadas 4"/>
+                <wp:cNvGraphicFramePr/>
+                <a:graphic xmlns:a="http://schemas.openxmlformats.org/drawingml/2006/main">
+                  <a:graphicData uri="http://schemas.microsoft.com/office/word/2010/wordprocessingShape">
+                    <wps:wsp>
+                      <wps:cNvSpPr/>
+                      <wps:spPr>
+                        <a:xfrm>
+                          <a:off x="0" y="0"/>
+                          <a:ext cx="6352540" cy="2059305"/>
+                        </a:xfrm>
+                        <a:prstGeom prst="roundRect">
+                          <a:avLst>
+                            <a:gd name="adj" fmla="val 4520"/>
+                          </a:avLst>
+                        </a:prstGeom>
+                        <a:solidFill>
+                          <a:schemeClr val="accent3">
+                            <a:lumMod val="20000"/>
+                            <a:lumOff val="80000"/>
+                          </a:schemeClr>
+                        </a:solidFill>
+                      </wps:spPr>
+                      <wps:style>
+                        <a:lnRef idx="2">
+                          <a:schemeClr val="accent1">
+                            <a:shade val="50000"/>
+                          </a:schemeClr>
+                        </a:lnRef>
+                        <a:fillRef idx="1">
+                          <a:schemeClr val="accent1"/>
+                        </a:fillRef>
+                        <a:effectRef idx="0">
+                          <a:schemeClr val="accent1"/>
+                        </a:effectRef>
+                        <a:fontRef idx="minor">
+                          <a:schemeClr val="lt1"/>
+                        </a:fontRef>
+                      </wps:style>
+                      <wps:bodyPr rot="0" spcFirstLastPara="0" vertOverflow="overflow" horzOverflow="overflow" vert="horz" wrap="square" lIns="91440" tIns="45720" rIns="91440" bIns="45720" numCol="1" spcCol="0" rtlCol="0" fromWordArt="0" anchor="ctr" anchorCtr="0" forceAA="0" compatLnSpc="1">
+                        <a:prstTxWarp prst="textNoShape">
+                          <a:avLst/>
+                        </a:prstTxWarp>
+                        <a:noAutofit/>
+                      </wps:bodyPr>
+                    </wps:wsp>
+                  </a:graphicData>
+                </a:graphic>
+                <wp14:sizeRelH relativeFrom="margin">
+                  <wp14:pctWidth>0</wp14:pctWidth>
+                </wp14:sizeRelH>
+                <wp14:sizeRelV relativeFrom="margin">
+                  <wp14:pctHeight>0</wp14:pctHeight>
+                </wp14:sizeRelV>
+              </wp:anchor>
+            </w:drawing>
+          </mc:Choice>
+          <mc:Fallback>
+            <w:pict>
+              <v:roundrect w14:anchorId="0A2F727E" id="Rectángulo: esquinas redondeadas 4" o:spid="_x0000_s1026" style="position:absolute;margin-left:.3pt;margin-top:6.3pt;width:500.2pt;height:162.15pt;z-index:-251642880;visibility:visible;mso-wrap-style:square;mso-width-percent:0;mso-height-percent:0;mso-wrap-distance-left:9pt;mso-wrap-distance-top:0;mso-wrap-distance-right:9pt;mso-wrap-distance-bottom:0;mso-position-horizontal:absolute;mso-position-horizontal-relative:text;mso-position-vertical:absolute;mso-position-vertical-relative:text;mso-width-percent:0;mso-height-percent:0;mso-width-relative:margin;mso-height-relative:margin;v-text-anchor:middle" arcsize="2961f" o:gfxdata="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" fillcolor="#ededed [662]" strokecolor="#1f3763 [1604]" strokeweight="1pt">
+                <v:stroke joinstyle="miter"/>
+              </v:roundrect>
+            </w:pict>
+          </mc:Fallback>
+        </mc:AlternateContent>
+      </w:r>
+      <w:r>
+        <w:rPr>
+          <w:rFonts w:ascii="Verdana" w:hAnsi="Verdana" w:cstheme="minorHAnsi"/>
+          <w:lang w:val="es-CO"/>
+        </w:rPr>
+        <w:tab/>
+      </w:r>
+    </w:p>
+    <w:p>
+      <w:pPr>
+        <w:spacing w:after="0"/>
+        <w:jc w:val="both"/>
         <w:rPr>
           <w:rFonts w:ascii="Verdana" w:hAnsi="Verdana"/>
           <w:b/>
           <w:bCs/>
           <w:lang w:val="es-CO"/>
         </w:rPr>
-        <w:t>OBSERVACIONES</w:t>
+      </w:pPr>
+      <w:r>
+        <w:rPr>
+          <w:rFonts w:ascii="Verdana" w:hAnsi="Verdana"/>
+          <w:b/>
+          <w:bCs/>
+          <w:lang w:val="es-CO"/>
+        </w:rPr>
+        <w:t xml:space="preserve"> NOTAS FINALES</w:t>
       </w:r>
     </w:p>
     <w:p>
@@ -1975,10 +2317,9 @@
         <w:pStyle w:val="Prrafodelista"/>
         <w:numPr>
           <w:ilvl w:val="0"/>
-          <w:numId w:val="13"/>
+          <w:numId w:val="18"/>
         </w:numPr>
         <w:spacing w:after="0" w:line="360" w:lineRule="auto"/>
-        <w:ind w:left="357" w:hanging="357"/>
         <w:jc w:val="both"/>
         <w:rPr>
           <w:rFonts w:ascii="Verdana" w:hAnsi="Verdana"/>
@@ -1988,311 +2329,112 @@
       <w:r>
         <w:rPr>
           <w:rFonts w:ascii="Verdana" w:hAnsi="Verdana"/>
-          <w:lang w:val="es-CO"/>
-        </w:rPr>
-        <w:t xml:space="preserve">Trabaja </w:t>
+          <w:color w:val="0070C0"/>
+          <w:lang w:val="es-CO"/>
+        </w:rPr>
+        <w:t xml:space="preserve">Lectura para la próxima </w:t>
       </w:r>
       <w:r>
         <w:rPr>
           <w:rFonts w:ascii="Verdana" w:hAnsi="Verdana"/>
-          <w:lang w:val="es-CO"/>
-        </w:rPr>
-        <w:t>en forma individual</w:t>
+          <w:color w:val="0070C0"/>
+          <w:lang w:val="es-CO"/>
+        </w:rPr>
+        <w:t>asignación</w:t>
       </w:r>
       <w:r>
         <w:rPr>
           <w:rFonts w:ascii="Verdana" w:hAnsi="Verdana"/>
-          <w:lang w:val="es-CO"/>
-        </w:rPr>
-        <w:t xml:space="preserve"> a menos que la guía te de otra indicación.</w:t>
-      </w:r>
-    </w:p>
-    <w:p>
-      <w:pPr>
-        <w:pStyle w:val="Prrafodelista"/>
-        <w:numPr>
-          <w:ilvl w:val="0"/>
-          <w:numId w:val="13"/>
-        </w:numPr>
-        <w:spacing w:after="0" w:line="360" w:lineRule="auto"/>
-        <w:ind w:left="357" w:hanging="357"/>
-        <w:jc w:val="both"/>
+          <w:color w:val="0070C0"/>
+          <w:lang w:val="es-CO"/>
+        </w:rPr>
+        <w:t>, de la página 3</w:t>
+      </w:r>
+      <w:r>
         <w:rPr>
           <w:rFonts w:ascii="Verdana" w:hAnsi="Verdana"/>
-          <w:lang w:val="es-CO"/>
-        </w:rPr>
-      </w:pPr>
+          <w:color w:val="0070C0"/>
+          <w:lang w:val="es-CO"/>
+        </w:rPr>
+        <w:t>1</w:t>
+      </w:r>
       <w:r>
         <w:rPr>
           <w:rFonts w:ascii="Verdana" w:hAnsi="Verdana"/>
-          <w:lang w:val="es-CO"/>
-        </w:rPr>
-        <w:t>El libro lo puedes conseguir nuevo, de segunda, o PDF. Lo importante es cumplir con las asignaciones de lecturas, para así realizar las actividades de la guía.</w:t>
-      </w:r>
-    </w:p>
-    <w:p>
-      <w:pPr>
-        <w:pStyle w:val="Prrafodelista"/>
-        <w:numPr>
-          <w:ilvl w:val="0"/>
-          <w:numId w:val="13"/>
-        </w:numPr>
-        <w:spacing w:after="0"/>
-        <w:jc w:val="both"/>
+          <w:color w:val="0070C0"/>
+          <w:lang w:val="es-CO"/>
+        </w:rPr>
+        <w:t xml:space="preserve"> a la página 46</w:t>
+      </w:r>
+      <w:r>
         <w:rPr>
           <w:rFonts w:ascii="Verdana" w:hAnsi="Verdana"/>
           <w:lang w:val="es-CO"/>
         </w:rPr>
-      </w:pPr>
-      <w:r>
-        <w:rPr>
-          <w:rFonts w:ascii="Verdana" w:hAnsi="Verdana"/>
-          <w:lang w:val="es-CO"/>
-        </w:rPr>
-        <w:t xml:space="preserve">El libro lo puedes encontrar en el siguiente haciendo clic </w:t>
-      </w:r>
-      <w:hyperlink r:id="rId16" w:history="1">
-        <w:r>
-          <w:rPr>
-            <w:rStyle w:val="Hipervnculo"/>
-            <w:rFonts w:ascii="Verdana" w:hAnsi="Verdana"/>
-            <w:lang w:val="es-CO"/>
-          </w:rPr>
-          <w:t>aquí</w:t>
-        </w:r>
-      </w:hyperlink>
-      <w:r>
-        <w:rPr>
-          <w:rFonts w:ascii="Verdana" w:hAnsi="Verdana"/>
-          <w:lang w:val="es-CO"/>
-        </w:rPr>
-        <w:t>.</w:t>
-      </w:r>
-    </w:p>
-    <w:p>
-      <w:pPr>
-        <w:pStyle w:val="Prrafodelista"/>
-        <w:spacing w:after="0"/>
-        <w:ind w:left="360"/>
-        <w:jc w:val="both"/>
-        <w:rPr>
-          <w:rStyle w:val="Hipervnculo"/>
-          <w:lang w:val="en-US"/>
-        </w:rPr>
-      </w:pPr>
-      <w:r>
-        <w:rPr>
-          <w:rFonts w:ascii="Verdana" w:hAnsi="Verdana"/>
-          <w:lang w:val="en-US"/>
-        </w:rPr>
-        <w:t xml:space="preserve">Link: </w:t>
-      </w:r>
-      <w:hyperlink r:id="rId17" w:history="1">
-        <w:r>
-          <w:rPr>
-            <w:rStyle w:val="Hipervnculo"/>
-            <w:lang w:val="en-US"/>
-          </w:rPr>
-          <w:t>https://liceopatria.github.io/2020/cursos/etica/docs/pdf/Los%207%20Habitos%20de%20los%20Adolescentes%20Altamente%20Efectivos%20(Sean%20Covey).pdf</w:t>
-        </w:r>
-      </w:hyperlink>
-    </w:p>
-    <w:p>
-      <w:pPr>
-        <w:pStyle w:val="Prrafodelista"/>
-        <w:spacing w:after="0"/>
-        <w:ind w:left="360"/>
-        <w:jc w:val="both"/>
-        <w:rPr>
-          <w:color w:val="0000FF"/>
-          <w:u w:val="single"/>
-          <w:lang w:val="en-US"/>
-        </w:rPr>
-      </w:pPr>
-    </w:p>
-    <w:p>
-      <w:pPr>
-        <w:pStyle w:val="Prrafodelista"/>
-        <w:numPr>
-          <w:ilvl w:val="0"/>
-          <w:numId w:val="13"/>
-        </w:numPr>
-        <w:spacing w:after="0" w:line="360" w:lineRule="auto"/>
-        <w:ind w:left="357" w:hanging="357"/>
-        <w:jc w:val="both"/>
-        <w:rPr>
-          <w:rFonts w:ascii="Verdana" w:hAnsi="Verdana"/>
-          <w:lang w:val="es-CO"/>
-        </w:rPr>
-      </w:pPr>
-      <w:r>
-        <w:rPr>
-          <w:rFonts w:ascii="Verdana" w:hAnsi="Verdana"/>
-          <w:lang w:val="es-CO"/>
-        </w:rPr>
-        <w:t xml:space="preserve">Si no pueden descargar todo el libro, pueden descargar las páginas que corresponden a la lectura de esta guía haciendo clic </w:t>
-      </w:r>
-      <w:hyperlink r:id="rId18" w:history="1">
-        <w:r>
-          <w:rPr>
-            <w:rStyle w:val="Hipervnculo"/>
-            <w:rFonts w:ascii="Verdana" w:hAnsi="Verdana"/>
-            <w:lang w:val="es-CO"/>
-          </w:rPr>
-          <w:t>aquí</w:t>
-        </w:r>
-      </w:hyperlink>
-      <w:r>
-        <w:rPr>
-          <w:rFonts w:ascii="Verdana" w:hAnsi="Verdana"/>
-          <w:lang w:val="es-CO"/>
-        </w:rPr>
-        <w:t>.</w:t>
-      </w:r>
-      <w:r>
-        <w:rPr>
-          <w:rFonts w:ascii="Verdana" w:hAnsi="Verdana"/>
-          <w:lang w:val="es-CO"/>
-        </w:rPr>
-        <w:t xml:space="preserve"> O haciendo clic en el siguiente enlace.</w:t>
+        <w:t xml:space="preserve">. </w:t>
       </w:r>
     </w:p>
     <w:p>
       <w:pPr>
         <w:pStyle w:val="Prrafodelista"/>
         <w:spacing w:after="0" w:line="360" w:lineRule="auto"/>
-        <w:ind w:left="357"/>
         <w:jc w:val="both"/>
         <w:rPr>
           <w:rFonts w:ascii="Verdana" w:hAnsi="Verdana"/>
           <w:lang w:val="es-CO"/>
         </w:rPr>
       </w:pPr>
-      <w:hyperlink r:id="rId19" w:history="1">
-        <w:r>
-          <w:rPr>
-            <w:rStyle w:val="Hipervnculo"/>
-            <w:rFonts w:ascii="Verdana" w:hAnsi="Verdana"/>
-            <w:lang w:val="es-CO"/>
-          </w:rPr>
-          <w:t>https://drive.google.com/open?id=1HbfcR0ktRWJPsncfGY-RwGAcTV6nFl3H</w:t>
-        </w:r>
-      </w:hyperlink>
+      <w:r>
+        <w:rPr>
+          <w:rFonts w:ascii="Verdana" w:hAnsi="Verdana"/>
+          <w:lang w:val="es-CO"/>
+        </w:rPr>
+        <w:t xml:space="preserve">Páginas de la lectura haciendo clic </w:t>
+      </w:r>
+      <w:r>
+        <w:fldChar w:fldCharType="begin"/>
+      </w:r>
+      <w:r>
+        <w:instrText>HYPERLINK "https://drive.google.com/open?id=136t23m3QdJ-fPqMmBn_rYkgioZHv1fnz"</w:instrText>
+      </w:r>
+      <w:r>
+        <w:fldChar w:fldCharType="separate"/>
+      </w:r>
+      <w:r>
+        <w:rPr>
+          <w:rStyle w:val="Hipervnculo"/>
+          <w:rFonts w:ascii="Verdana" w:hAnsi="Verdana"/>
+          <w:lang w:val="es-CO"/>
+        </w:rPr>
+        <w:t>aquí</w:t>
+      </w:r>
+      <w:r>
+        <w:rPr>
+          <w:rStyle w:val="Hipervnculo"/>
+          <w:rFonts w:ascii="Verdana" w:hAnsi="Verdana"/>
+          <w:lang w:val="es-CO"/>
+        </w:rPr>
+        <w:fldChar w:fldCharType="end"/>
+      </w:r>
+      <w:r>
+        <w:rPr>
+          <w:rFonts w:ascii="Verdana" w:hAnsi="Verdana"/>
+          <w:lang w:val="es-CO"/>
+        </w:rPr>
+        <w:t>. O haciendo clic en el siguiente enlace.</w:t>
+      </w:r>
     </w:p>
     <w:p>
       <w:pPr>
         <w:pStyle w:val="Prrafodelista"/>
         <w:spacing w:after="0" w:line="360" w:lineRule="auto"/>
-        <w:ind w:left="357"/>
         <w:jc w:val="both"/>
         <w:rPr>
           <w:rFonts w:ascii="Verdana" w:hAnsi="Verdana"/>
           <w:lang w:val="es-CO"/>
         </w:rPr>
       </w:pPr>
-    </w:p>
-    <w:p>
-      <w:pPr>
-        <w:pStyle w:val="Prrafodelista"/>
-        <w:numPr>
-          <w:ilvl w:val="0"/>
-          <w:numId w:val="13"/>
-        </w:numPr>
-        <w:spacing w:after="0" w:line="360" w:lineRule="auto"/>
-        <w:ind w:left="357" w:hanging="357"/>
-        <w:jc w:val="both"/>
-        <w:rPr>
-          <w:rFonts w:ascii="Verdana" w:hAnsi="Verdana"/>
-          <w:lang w:val="es-CO"/>
-        </w:rPr>
-      </w:pPr>
-      <w:r>
-        <w:rPr>
-          <w:rFonts w:ascii="Verdana" w:hAnsi="Verdana"/>
-          <w:color w:val="0070C0"/>
-          <w:lang w:val="es-CO"/>
-        </w:rPr>
-        <w:t>Lectura para la próxima semana, de la página 3</w:t>
-      </w:r>
-      <w:r>
-        <w:rPr>
-          <w:rFonts w:ascii="Verdana" w:hAnsi="Verdana"/>
-          <w:color w:val="0070C0"/>
-          <w:lang w:val="es-CO"/>
-        </w:rPr>
-        <w:t>1</w:t>
-      </w:r>
-      <w:r>
-        <w:rPr>
-          <w:rFonts w:ascii="Verdana" w:hAnsi="Verdana"/>
-          <w:color w:val="0070C0"/>
-          <w:lang w:val="es-CO"/>
-        </w:rPr>
-        <w:t xml:space="preserve"> a la página 46</w:t>
-      </w:r>
-      <w:r>
-        <w:rPr>
-          <w:rFonts w:ascii="Verdana" w:hAnsi="Verdana"/>
-          <w:lang w:val="es-CO"/>
-        </w:rPr>
-        <w:t xml:space="preserve">. </w:t>
-      </w:r>
-    </w:p>
-    <w:p>
-      <w:pPr>
-        <w:pStyle w:val="Prrafodelista"/>
-        <w:spacing w:after="0" w:line="360" w:lineRule="auto"/>
-        <w:ind w:left="357"/>
-        <w:jc w:val="both"/>
-        <w:rPr>
-          <w:rFonts w:ascii="Verdana" w:hAnsi="Verdana"/>
-          <w:lang w:val="es-CO"/>
-        </w:rPr>
-      </w:pPr>
-      <w:r>
-        <w:rPr>
-          <w:rFonts w:ascii="Verdana" w:hAnsi="Verdana"/>
-          <w:lang w:val="es-CO"/>
-        </w:rPr>
-        <w:t xml:space="preserve">Páginas de la lectura </w:t>
-      </w:r>
-      <w:r>
-        <w:rPr>
-          <w:rFonts w:ascii="Verdana" w:hAnsi="Verdana"/>
-          <w:lang w:val="es-CO"/>
-        </w:rPr>
-        <w:t xml:space="preserve">haciendo clic </w:t>
-      </w:r>
-      <w:hyperlink r:id="rId20" w:history="1">
-        <w:r>
-          <w:rPr>
-            <w:rStyle w:val="Hipervnculo"/>
-            <w:rFonts w:ascii="Verdana" w:hAnsi="Verdana"/>
-            <w:lang w:val="es-CO"/>
-          </w:rPr>
-          <w:t>aquí</w:t>
-        </w:r>
-      </w:hyperlink>
-      <w:r>
-        <w:rPr>
-          <w:rFonts w:ascii="Verdana" w:hAnsi="Verdana"/>
-          <w:lang w:val="es-CO"/>
-        </w:rPr>
-        <w:t>. O haciendo clic en el siguiente enlace.</w:t>
-      </w:r>
-    </w:p>
-    <w:p>
-      <w:pPr>
-        <w:pStyle w:val="Prrafodelista"/>
-        <w:spacing w:after="0" w:line="360" w:lineRule="auto"/>
-        <w:ind w:left="357"/>
-        <w:jc w:val="both"/>
-        <w:rPr>
-          <w:rFonts w:ascii="Verdana" w:hAnsi="Verdana"/>
-          <w:lang w:val="es-CO"/>
-        </w:rPr>
-      </w:pPr>
-      <w:hyperlink r:id="rId21" w:history="1">
+      <w:hyperlink r:id="rId19" w:history="1">
         <w:r>
           <w:rPr>
             <w:rStyle w:val="Hipervnculo"/>
@@ -2303,6 +2445,17 @@
         </w:r>
       </w:hyperlink>
     </w:p>
+    <w:p>
+      <w:pPr>
+        <w:pStyle w:val="Prrafodelista"/>
+        <w:spacing w:after="0" w:line="360" w:lineRule="auto"/>
+        <w:jc w:val="both"/>
+        <w:rPr>
+          <w:rFonts w:ascii="Verdana" w:hAnsi="Verdana"/>
+          <w:lang w:val="es-CO"/>
+        </w:rPr>
+      </w:pPr>
+    </w:p>
     <w:sdt>
       <w:sdtPr>
         <w:rPr>
@@ -2331,13 +2484,14 @@
         <w:p>
           <w:pPr>
             <w:pStyle w:val="Ttulo1"/>
+            <w:spacing w:line="240" w:lineRule="auto"/>
             <w:rPr>
               <w:rFonts w:ascii="Verdana" w:hAnsi="Verdana"/>
               <w:b/>
               <w:bCs/>
               <w:color w:val="000000" w:themeColor="text1"/>
-              <w:sz w:val="22"/>
-              <w:szCs w:val="22"/>
+              <w:sz w:val="24"/>
+              <w:szCs w:val="24"/>
             </w:rPr>
           </w:pPr>
           <w:r>
@@ -2362,7 +2516,8 @@
             <w:p>
               <w:pPr>
                 <w:pStyle w:val="Bibliografa"/>
-                <w:ind w:left="720" w:hanging="720"/>
+                <w:spacing w:line="240" w:lineRule="auto"/>
+                <w:ind w:left="1428" w:hanging="720"/>
               </w:pPr>
               <w:r>
                 <w:fldChar w:fldCharType="begin"/>
@@ -2376,6 +2531,8 @@
               <w:r>
                 <w:rPr>
                   <w:noProof/>
+                  <w:sz w:val="24"/>
+                  <w:szCs w:val="24"/>
                 </w:rPr>
                 <w:t xml:space="preserve">Covey, S. (2003). </w:t>
               </w:r>
@@ -2384,14 +2541,24 @@
                   <w:i/>
                   <w:iCs/>
                   <w:noProof/>
+                  <w:sz w:val="24"/>
+                  <w:szCs w:val="24"/>
                 </w:rPr>
                 <w:t>Los 7 Hábitos de los Adolescentes Altamente Efectivos.</w:t>
               </w:r>
               <w:r>
                 <w:rPr>
                   <w:noProof/>
+                  <w:sz w:val="24"/>
+                  <w:szCs w:val="24"/>
                 </w:rPr>
-                <w:t xml:space="preserve"> Mexico: Grijalbo.</w:t>
+                <w:t xml:space="preserve"> Mexico: Grijalbo</w:t>
+              </w:r>
+              <w:r>
+                <w:rPr>
+                  <w:noProof/>
+                </w:rPr>
+                <w:t>.</w:t>
               </w:r>
               <w:r>
                 <w:rPr>
@@ -2407,124 +2574,102 @@
     </w:sdt>
     <w:p>
       <w:pPr>
-        <w:spacing w:after="0"/>
-        <w:jc w:val="both"/>
+        <w:spacing w:after="0" w:line="240" w:lineRule="auto"/>
+        <w:jc w:val="center"/>
         <w:rPr>
           <w:rFonts w:asciiTheme="minorHAnsi" w:hAnsiTheme="minorHAnsi" w:cstheme="minorHAnsi"/>
           <w:lang w:val="es-CO"/>
         </w:rPr>
       </w:pPr>
     </w:p>
-    <w:tbl>
-      <w:tblPr>
-        <w:tblStyle w:val="Tablaconcuadrcula"/>
-        <w:tblW w:w="0" w:type="auto"/>
+    <w:p>
+      <w:pPr>
+        <w:spacing w:after="0" w:line="240" w:lineRule="auto"/>
         <w:jc w:val="center"/>
-        <w:tblBorders>
-          <w:top w:val="none" w:sz="0" w:space="0" w:color="auto"/>
-          <w:left w:val="none" w:sz="0" w:space="0" w:color="auto"/>
-          <w:bottom w:val="none" w:sz="0" w:space="0" w:color="auto"/>
-          <w:right w:val="none" w:sz="0" w:space="0" w:color="auto"/>
-          <w:insideH w:val="none" w:sz="0" w:space="0" w:color="auto"/>
-          <w:insideV w:val="none" w:sz="0" w:space="0" w:color="auto"/>
-        </w:tblBorders>
-        <w:tblLook w:val="04A0" w:firstRow="1" w:lastRow="0" w:firstColumn="1" w:lastColumn="0" w:noHBand="0" w:noVBand="1"/>
-      </w:tblPr>
-      <w:tblGrid>
-        <w:gridCol w:w="4671"/>
-      </w:tblGrid>
-      <w:tr>
-        <w:trPr>
-          <w:trHeight w:val="2933"/>
-          <w:jc w:val="center"/>
-        </w:trPr>
-        <w:tc>
-          <w:tcPr>
-            <w:tcW w:w="3644" w:type="dxa"/>
-          </w:tcPr>
-          <w:p>
-            <w:pPr>
-              <w:spacing w:after="0"/>
-              <w:jc w:val="center"/>
-              <w:rPr>
-                <w:rFonts w:asciiTheme="minorHAnsi" w:hAnsiTheme="minorHAnsi" w:cstheme="minorHAnsi"/>
-                <w:lang w:val="es-CO"/>
-              </w:rPr>
-            </w:pPr>
-            <w:r>
-              <w:rPr>
-                <w:rFonts w:asciiTheme="minorHAnsi" w:hAnsiTheme="minorHAnsi" w:cstheme="minorHAnsi"/>
-                <w:noProof/>
-                <w:lang w:val="es-CO"/>
-              </w:rPr>
-              <w:drawing>
-                <wp:inline distT="0" distB="0" distL="0" distR="0" wp14:anchorId="051ED639" wp14:editId="31D08F94">
-                  <wp:extent cx="2828925" cy="2698692"/>
-                  <wp:effectExtent l="0" t="0" r="0" b="6985"/>
-                  <wp:docPr id="19" name="Imagen 19"/>
-                  <wp:cNvGraphicFramePr>
-                    <a:graphicFrameLocks xmlns:a="http://schemas.openxmlformats.org/drawingml/2006/main" noChangeAspect="1"/>
-                  </wp:cNvGraphicFramePr>
-                  <a:graphic xmlns:a="http://schemas.openxmlformats.org/drawingml/2006/main">
-                    <a:graphicData uri="http://schemas.openxmlformats.org/drawingml/2006/picture">
-                      <pic:pic xmlns:pic="http://schemas.openxmlformats.org/drawingml/2006/picture">
-                        <pic:nvPicPr>
-                          <pic:cNvPr id="19" name="nuevos habitos 21 dias.jpg"/>
-                          <pic:cNvPicPr/>
-                        </pic:nvPicPr>
-                        <pic:blipFill>
-                          <a:blip r:embed="rId22">
-                            <a:extLst>
-                              <a:ext uri="{BEBA8EAE-BF5A-486C-A8C5-ECC9F3942E4B}">
-                                <a14:imgProps xmlns:a14="http://schemas.microsoft.com/office/drawing/2010/main">
-                                  <a14:imgLayer r:embed="rId23">
-                                    <a14:imgEffect>
-                                      <a14:sharpenSoften amount="50000"/>
-                                    </a14:imgEffect>
-                                  </a14:imgLayer>
-                                </a14:imgProps>
-                              </a:ext>
-                              <a:ext uri="{28A0092B-C50C-407E-A947-70E740481C1C}">
-                                <a14:useLocalDpi xmlns:a14="http://schemas.microsoft.com/office/drawing/2010/main" val="0"/>
-                              </a:ext>
-                            </a:extLst>
-                          </a:blip>
-                          <a:stretch>
-                            <a:fillRect/>
-                          </a:stretch>
-                        </pic:blipFill>
-                        <pic:spPr>
-                          <a:xfrm>
-                            <a:off x="0" y="0"/>
-                            <a:ext cx="2861668" cy="2729928"/>
-                          </a:xfrm>
-                          <a:prstGeom prst="rect">
-                            <a:avLst/>
-                          </a:prstGeom>
-                        </pic:spPr>
-                      </pic:pic>
-                    </a:graphicData>
-                  </a:graphic>
-                </wp:inline>
-              </w:drawing>
-            </w:r>
-          </w:p>
-        </w:tc>
-      </w:tr>
-    </w:tbl>
-    <w:p>
-      <w:pPr>
-        <w:spacing w:after="0"/>
-        <w:jc w:val="both"/>
         <w:rPr>
           <w:rFonts w:asciiTheme="minorHAnsi" w:hAnsiTheme="minorHAnsi" w:cstheme="minorHAnsi"/>
           <w:lang w:val="es-CO"/>
         </w:rPr>
       </w:pPr>
+      <w:r>
+        <w:rPr>
+          <w:rFonts w:asciiTheme="minorHAnsi" w:hAnsiTheme="minorHAnsi" w:cstheme="minorHAnsi"/>
+          <w:noProof/>
+          <w:lang w:val="es-CO"/>
+        </w:rPr>
+        <w:drawing>
+          <wp:inline distT="0" distB="0" distL="0" distR="0" wp14:anchorId="19327D7B" wp14:editId="498651FC">
+            <wp:extent cx="2600325" cy="2477999"/>
+            <wp:effectExtent l="0" t="0" r="0" b="0"/>
+            <wp:docPr id="19" name="Imagen 19"/>
+            <wp:cNvGraphicFramePr>
+              <a:graphicFrameLocks xmlns:a="http://schemas.openxmlformats.org/drawingml/2006/main" noChangeAspect="1"/>
+            </wp:cNvGraphicFramePr>
+            <a:graphic xmlns:a="http://schemas.openxmlformats.org/drawingml/2006/main">
+              <a:graphicData uri="http://schemas.openxmlformats.org/drawingml/2006/picture">
+                <pic:pic xmlns:pic="http://schemas.openxmlformats.org/drawingml/2006/picture">
+                  <pic:nvPicPr>
+                    <pic:cNvPr id="19" name="nuevos habitos 21 dias.jpg"/>
+                    <pic:cNvPicPr/>
+                  </pic:nvPicPr>
+                  <pic:blipFill>
+                    <a:blip r:embed="rId20" cstate="print">
+                      <a:extLst>
+                        <a:ext uri="{BEBA8EAE-BF5A-486C-A8C5-ECC9F3942E4B}">
+                          <a14:imgProps xmlns:a14="http://schemas.microsoft.com/office/drawing/2010/main">
+                            <a14:imgLayer r:embed="rId21">
+                              <a14:imgEffect>
+                                <a14:sharpenSoften amount="89000"/>
+                              </a14:imgEffect>
+                              <a14:imgEffect>
+                                <a14:saturation sat="400000"/>
+                              </a14:imgEffect>
+                              <a14:imgEffect>
+                                <a14:brightnessContrast contrast="-40000"/>
+                              </a14:imgEffect>
+                            </a14:imgLayer>
+                          </a14:imgProps>
+                        </a:ext>
+                        <a:ext uri="{28A0092B-C50C-407E-A947-70E740481C1C}">
+                          <a14:useLocalDpi xmlns:a14="http://schemas.microsoft.com/office/drawing/2010/main" val="0"/>
+                        </a:ext>
+                      </a:extLst>
+                    </a:blip>
+                    <a:stretch>
+                      <a:fillRect/>
+                    </a:stretch>
+                  </pic:blipFill>
+                  <pic:spPr>
+                    <a:xfrm>
+                      <a:off x="0" y="0"/>
+                      <a:ext cx="2605056" cy="2482507"/>
+                    </a:xfrm>
+                    <a:prstGeom prst="rect">
+                      <a:avLst/>
+                    </a:prstGeom>
+                  </pic:spPr>
+                </pic:pic>
+              </a:graphicData>
+            </a:graphic>
+          </wp:inline>
+        </w:drawing>
+      </w:r>
+    </w:p>
+    <w:p>
+      <w:pPr>
+        <w:tabs>
+          <w:tab w:val="left" w:pos="1515"/>
+        </w:tabs>
+        <w:spacing w:line="240" w:lineRule="auto"/>
+        <w:rPr>
+          <w:rFonts w:asciiTheme="minorHAnsi" w:hAnsiTheme="minorHAnsi" w:cstheme="minorHAnsi"/>
+          <w:lang w:val="es-CO"/>
+        </w:rPr>
+      </w:pPr>
     </w:p>
     <w:sectPr>
-      <w:headerReference w:type="default" r:id="rId24"/>
-      <w:footerReference w:type="default" r:id="rId25"/>
+      <w:headerReference w:type="default" r:id="rId22"/>
+      <w:footerReference w:type="default" r:id="rId23"/>
       <w:pgSz w:w="12240" w:h="20160" w:code="5"/>
       <w:pgMar w:top="2268" w:right="1134" w:bottom="1134" w:left="1134" w:header="1701" w:footer="709" w:gutter="0"/>
       <w:cols w:space="708"/>
@@ -2535,7 +2680,7 @@
 </file>
 
 <file path=word/endnotes.xml><?xml version="1.0" encoding="utf-8"?>
-<w:endnotes xmlns:wpc="http://schemas.microsoft.com/office/word/2010/wordprocessingCanvas" xmlns:cx="http://schemas.microsoft.com/office/drawing/2014/chartex" xmlns:cx1="http://schemas.microsoft.com/office/drawing/2015/9/8/chartex" xmlns:cx2="http://schemas.microsoft.com/office/drawing/2015/10/21/chartex" xmlns:cx3="http://schemas.microsoft.com/office/drawing/2016/5/9/chartex" xmlns:cx4="http://schemas.microsoft.com/office/drawing/2016/5/10/chartex" xmlns:cx5="http://schemas.microsoft.com/office/drawing/2016/5/11/chartex" xmlns:cx6="http://schemas.microsoft.com/office/drawing/2016/5/12/chartex" xmlns:cx7="http://schemas.microsoft.com/office/drawing/2016/5/13/chartex" xmlns:cx8="http://schemas.microsoft.com/office/drawing/2016/5/14/chartex" xmlns:mc="http://schemas.openxmlformats.org/markup-compatibility/2006" xmlns:aink="http://schemas.microsoft.com/office/drawing/2016/ink" xmlns:am3d="http://schemas.microsoft.com/office/drawing/2017/model3d" xmlns:o="urn:schemas-microsoft-com:office:office" xmlns:r="http://schemas.openxmlformats.org/officeDocument/2006/relationships" xmlns:m="http://schemas.openxmlformats.org/officeDocument/2006/math" xmlns:v="urn:schemas-microsoft-com:vml" xmlns:wp14="http://schemas.microsoft.com/office/word/2010/wordprocessingDrawing" xmlns:wp="http://schemas.openxmlformats.org/drawingml/2006/wordprocessingDrawing" xmlns:w10="urn:schemas-microsoft-com:office:word" xmlns:w="http://schemas.openxmlformats.org/wordprocessingml/2006/main" xmlns:w14="http://schemas.microsoft.com/office/word/2010/wordml" xmlns:w15="http://schemas.microsoft.com/office/word/2012/wordml" xmlns:w16cid="http://schemas.microsoft.com/office/word/2016/wordml/cid" xmlns:w16se="http://schemas.microsoft.com/office/word/2015/wordml/symex" xmlns:wpg="http://schemas.microsoft.com/office/word/2010/wordprocessingGroup" xmlns:wpi="http://schemas.microsoft.com/office/word/2010/wordprocessingInk" xmlns:wne="http://schemas.microsoft.com/office/word/2006/wordml" xmlns:wps="http://schemas.microsoft.com/office/word/2010/wordprocessingShape" mc:Ignorable="w14 w15 w16se w16cid wp14">
+<w:endnotes xmlns:wpc="http://schemas.microsoft.com/office/word/2010/wordprocessingCanvas" xmlns:cx="http://schemas.microsoft.com/office/drawing/2014/chartex" xmlns:cx1="http://schemas.microsoft.com/office/drawing/2015/9/8/chartex" xmlns:cx2="http://schemas.microsoft.com/office/drawing/2015/10/21/chartex" xmlns:cx3="http://schemas.microsoft.com/office/drawing/2016/5/9/chartex" xmlns:cx4="http://schemas.microsoft.com/office/drawing/2016/5/10/chartex" xmlns:cx5="http://schemas.microsoft.com/office/drawing/2016/5/11/chartex" xmlns:cx6="http://schemas.microsoft.com/office/drawing/2016/5/12/chartex" xmlns:cx7="http://schemas.microsoft.com/office/drawing/2016/5/13/chartex" xmlns:cx8="http://schemas.microsoft.com/office/drawing/2016/5/14/chartex" xmlns:mc="http://schemas.openxmlformats.org/markup-compatibility/2006" xmlns:aink="http://schemas.microsoft.com/office/drawing/2016/ink" xmlns:am3d="http://schemas.microsoft.com/office/drawing/2017/model3d" xmlns:o="urn:schemas-microsoft-com:office:office" xmlns:r="http://schemas.openxmlformats.org/officeDocument/2006/relationships" xmlns:m="http://schemas.openxmlformats.org/officeDocument/2006/math" xmlns:v="urn:schemas-microsoft-com:vml" xmlns:wp14="http://schemas.microsoft.com/office/word/2010/wordprocessingDrawing" xmlns:wp="http://schemas.openxmlformats.org/drawingml/2006/wordprocessingDrawing" xmlns:w10="urn:schemas-microsoft-com:office:word" xmlns:w="http://schemas.openxmlformats.org/wordprocessingml/2006/main" xmlns:w14="http://schemas.microsoft.com/office/word/2010/wordml" xmlns:w15="http://schemas.microsoft.com/office/word/2012/wordml" xmlns:w16cex="http://schemas.microsoft.com/office/word/2018/wordml/cex" xmlns:w16cid="http://schemas.microsoft.com/office/word/2016/wordml/cid" xmlns:w16="http://schemas.microsoft.com/office/word/2018/wordml" xmlns:w16se="http://schemas.microsoft.com/office/word/2015/wordml/symex" xmlns:wpg="http://schemas.microsoft.com/office/word/2010/wordprocessingGroup" xmlns:wpi="http://schemas.microsoft.com/office/word/2010/wordprocessingInk" xmlns:wne="http://schemas.microsoft.com/office/word/2006/wordml" xmlns:wps="http://schemas.microsoft.com/office/word/2010/wordprocessingShape" mc:Ignorable="w14 w15 w16se w16cid w16 w16cex wp14">
   <w:endnote w:type="separator" w:id="-1">
     <w:p>
       <w:pPr>
@@ -2560,7 +2705,7 @@
 </file>
 
 <file path=word/footer1.xml><?xml version="1.0" encoding="utf-8"?>
-<w:ftr xmlns:wpc="http://schemas.microsoft.com/office/word/2010/wordprocessingCanvas" xmlns:cx="http://schemas.microsoft.com/office/drawing/2014/chartex" xmlns:cx1="http://schemas.microsoft.com/office/drawing/2015/9/8/chartex" xmlns:cx2="http://schemas.microsoft.com/office/drawing/2015/10/21/chartex" xmlns:cx3="http://schemas.microsoft.com/office/drawing/2016/5/9/chartex" xmlns:cx4="http://schemas.microsoft.com/office/drawing/2016/5/10/chartex" xmlns:cx5="http://schemas.microsoft.com/office/drawing/2016/5/11/chartex" xmlns:cx6="http://schemas.microsoft.com/office/drawing/2016/5/12/chartex" xmlns:cx7="http://schemas.microsoft.com/office/drawing/2016/5/13/chartex" xmlns:cx8="http://schemas.microsoft.com/office/drawing/2016/5/14/chartex" xmlns:mc="http://schemas.openxmlformats.org/markup-compatibility/2006" xmlns:aink="http://schemas.microsoft.com/office/drawing/2016/ink" xmlns:am3d="http://schemas.microsoft.com/office/drawing/2017/model3d" xmlns:o="urn:schemas-microsoft-com:office:office" xmlns:r="http://schemas.openxmlformats.org/officeDocument/2006/relationships" xmlns:m="http://schemas.openxmlformats.org/officeDocument/2006/math" xmlns:v="urn:schemas-microsoft-com:vml" xmlns:wp14="http://schemas.microsoft.com/office/word/2010/wordprocessingDrawing" xmlns:wp="http://schemas.openxmlformats.org/drawingml/2006/wordprocessingDrawing" xmlns:w10="urn:schemas-microsoft-com:office:word" xmlns:w="http://schemas.openxmlformats.org/wordprocessingml/2006/main" xmlns:w14="http://schemas.microsoft.com/office/word/2010/wordml" xmlns:w15="http://schemas.microsoft.com/office/word/2012/wordml" xmlns:w16cid="http://schemas.microsoft.com/office/word/2016/wordml/cid" xmlns:w16se="http://schemas.microsoft.com/office/word/2015/wordml/symex" xmlns:wpg="http://schemas.microsoft.com/office/word/2010/wordprocessingGroup" xmlns:wpi="http://schemas.microsoft.com/office/word/2010/wordprocessingInk" xmlns:wne="http://schemas.microsoft.com/office/word/2006/wordml" xmlns:wps="http://schemas.microsoft.com/office/word/2010/wordprocessingShape" mc:Ignorable="w14 w15 w16se w16cid wp14">
+<w:ftr xmlns:wpc="http://schemas.microsoft.com/office/word/2010/wordprocessingCanvas" xmlns:cx="http://schemas.microsoft.com/office/drawing/2014/chartex" xmlns:cx1="http://schemas.microsoft.com/office/drawing/2015/9/8/chartex" xmlns:cx2="http://schemas.microsoft.com/office/drawing/2015/10/21/chartex" xmlns:cx3="http://schemas.microsoft.com/office/drawing/2016/5/9/chartex" xmlns:cx4="http://schemas.microsoft.com/office/drawing/2016/5/10/chartex" xmlns:cx5="http://schemas.microsoft.com/office/drawing/2016/5/11/chartex" xmlns:cx6="http://schemas.microsoft.com/office/drawing/2016/5/12/chartex" xmlns:cx7="http://schemas.microsoft.com/office/drawing/2016/5/13/chartex" xmlns:cx8="http://schemas.microsoft.com/office/drawing/2016/5/14/chartex" xmlns:mc="http://schemas.openxmlformats.org/markup-compatibility/2006" xmlns:aink="http://schemas.microsoft.com/office/drawing/2016/ink" xmlns:am3d="http://schemas.microsoft.com/office/drawing/2017/model3d" xmlns:o="urn:schemas-microsoft-com:office:office" xmlns:r="http://schemas.openxmlformats.org/officeDocument/2006/relationships" xmlns:m="http://schemas.openxmlformats.org/officeDocument/2006/math" xmlns:v="urn:schemas-microsoft-com:vml" xmlns:wp14="http://schemas.microsoft.com/office/word/2010/wordprocessingDrawing" xmlns:wp="http://schemas.openxmlformats.org/drawingml/2006/wordprocessingDrawing" xmlns:w10="urn:schemas-microsoft-com:office:word" xmlns:w="http://schemas.openxmlformats.org/wordprocessingml/2006/main" xmlns:w14="http://schemas.microsoft.com/office/word/2010/wordml" xmlns:w15="http://schemas.microsoft.com/office/word/2012/wordml" xmlns:w16cex="http://schemas.microsoft.com/office/word/2018/wordml/cex" xmlns:w16cid="http://schemas.microsoft.com/office/word/2016/wordml/cid" xmlns:w16="http://schemas.microsoft.com/office/word/2018/wordml" xmlns:w16se="http://schemas.microsoft.com/office/word/2015/wordml/symex" xmlns:wpg="http://schemas.microsoft.com/office/word/2010/wordprocessingGroup" xmlns:wpi="http://schemas.microsoft.com/office/word/2010/wordprocessingInk" xmlns:wne="http://schemas.microsoft.com/office/word/2006/wordml" xmlns:wps="http://schemas.microsoft.com/office/word/2010/wordprocessingShape" mc:Ignorable="w14 w15 w16se w16cid w16 w16cex wp14">
   <w:p>
     <w:pPr>
       <w:pStyle w:val="Piedepgina"/>
@@ -2568,27 +2713,107 @@
         <w:tab w:val="right" w:pos="9972"/>
       </w:tabs>
       <w:rPr>
+        <w:rFonts w:ascii="Verdana" w:hAnsi="Verdana"/>
         <w:i/>
         <w:iCs/>
-        <w:sz w:val="20"/>
-        <w:szCs w:val="20"/>
       </w:rPr>
     </w:pPr>
     <w:r>
       <w:rPr>
+        <w:rFonts w:ascii="Verdana" w:hAnsi="Verdana"/>
         <w:i/>
         <w:iCs/>
-        <w:sz w:val="20"/>
-        <w:szCs w:val="20"/>
+        <w:noProof/>
+      </w:rPr>
+      <mc:AlternateContent>
+        <mc:Choice Requires="wps">
+          <w:drawing>
+            <wp:anchor distT="0" distB="0" distL="114300" distR="114300" simplePos="0" relativeHeight="251667456" behindDoc="0" locked="0" layoutInCell="1" allowOverlap="1" wp14:anchorId="0B58075B" wp14:editId="470EA44E">
+              <wp:simplePos x="0" y="0"/>
+              <wp:positionH relativeFrom="column">
+                <wp:posOffset>3810</wp:posOffset>
+              </wp:positionH>
+              <wp:positionV relativeFrom="paragraph">
+                <wp:posOffset>98425</wp:posOffset>
+              </wp:positionV>
+              <wp:extent cx="6259830" cy="0"/>
+              <wp:effectExtent l="0" t="0" r="0" b="0"/>
+              <wp:wrapNone/>
+              <wp:docPr id="3" name="Conector recto 3"/>
+              <wp:cNvGraphicFramePr/>
+              <a:graphic xmlns:a="http://schemas.openxmlformats.org/drawingml/2006/main">
+                <a:graphicData uri="http://schemas.microsoft.com/office/word/2010/wordprocessingShape">
+                  <wps:wsp>
+                    <wps:cNvCnPr/>
+                    <wps:spPr>
+                      <a:xfrm>
+                        <a:off x="0" y="0"/>
+                        <a:ext cx="6259830" cy="0"/>
+                      </a:xfrm>
+                      <a:prstGeom prst="line">
+                        <a:avLst/>
+                      </a:prstGeom>
+                      <a:ln w="19050"/>
+                    </wps:spPr>
+                    <wps:style>
+                      <a:lnRef idx="1">
+                        <a:schemeClr val="dk1"/>
+                      </a:lnRef>
+                      <a:fillRef idx="0">
+                        <a:schemeClr val="dk1"/>
+                      </a:fillRef>
+                      <a:effectRef idx="0">
+                        <a:schemeClr val="dk1"/>
+                      </a:effectRef>
+                      <a:fontRef idx="minor">
+                        <a:schemeClr val="tx1"/>
+                      </a:fontRef>
+                    </wps:style>
+                    <wps:bodyPr/>
+                  </wps:wsp>
+                </a:graphicData>
+              </a:graphic>
+              <wp14:sizeRelH relativeFrom="margin">
+                <wp14:pctWidth>0</wp14:pctWidth>
+              </wp14:sizeRelH>
+            </wp:anchor>
+          </w:drawing>
+        </mc:Choice>
+        <mc:Fallback>
+          <w:pict>
+            <v:line w14:anchorId="68B8099A" id="Conector recto 3" o:spid="_x0000_s1026" style="position:absolute;z-index:251667456;visibility:visible;mso-wrap-style:square;mso-width-percent:0;mso-wrap-distance-left:9pt;mso-wrap-distance-top:0;mso-wrap-distance-right:9pt;mso-wrap-distance-bottom:0;mso-position-horizontal:absolute;mso-position-horizontal-relative:text;mso-position-vertical:absolute;mso-position-vertical-relative:text;mso-width-percent:0;mso-width-relative:margin" from=".3pt,7.75pt" to="493.2pt,7.75pt" o:gfxdata="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" strokecolor="black [3200]" strokeweight="1.5pt">
+              <v:stroke joinstyle="miter"/>
+            </v:line>
+          </w:pict>
+        </mc:Fallback>
+      </mc:AlternateContent>
+    </w:r>
+  </w:p>
+  <w:p>
+    <w:pPr>
+      <w:pStyle w:val="Piedepgina"/>
+      <w:tabs>
+        <w:tab w:val="right" w:pos="9972"/>
+      </w:tabs>
+      <w:rPr>
+        <w:rFonts w:ascii="Verdana" w:hAnsi="Verdana"/>
+        <w:i/>
+        <w:iCs/>
+      </w:rPr>
+    </w:pPr>
+    <w:r>
+      <w:rPr>
+        <w:rFonts w:ascii="Verdana" w:hAnsi="Verdana"/>
+        <w:i/>
+        <w:iCs/>
       </w:rPr>
       <w:t>“</w:t>
     </w:r>
     <w:r>
       <w:rPr>
+        <w:rFonts w:ascii="Verdana" w:hAnsi="Verdana"/>
         <w:i/>
         <w:iCs/>
-        <w:sz w:val="20"/>
-        <w:szCs w:val="20"/>
       </w:rPr>
       <w:t>Somos los que somos día a día.</w:t>
     </w:r>
@@ -2600,36 +2825,32 @@
         <w:tab w:val="right" w:pos="9972"/>
       </w:tabs>
       <w:rPr>
+        <w:rFonts w:ascii="Verdana" w:hAnsi="Verdana"/>
         <w:i/>
         <w:iCs/>
-        <w:sz w:val="20"/>
-        <w:szCs w:val="20"/>
       </w:rPr>
     </w:pPr>
     <w:r>
       <w:rPr>
+        <w:rFonts w:ascii="Verdana" w:hAnsi="Verdana"/>
         <w:i/>
         <w:iCs/>
-        <w:sz w:val="20"/>
-        <w:szCs w:val="20"/>
       </w:rPr>
       <w:t>De modo que la excelencia no es un acto, sino un hábito</w:t>
     </w:r>
     <w:r>
       <w:rPr>
+        <w:rFonts w:ascii="Verdana" w:hAnsi="Verdana"/>
         <w:i/>
         <w:iCs/>
-        <w:sz w:val="20"/>
-        <w:szCs w:val="20"/>
       </w:rPr>
       <w:t>”</w:t>
     </w:r>
     <w:r>
       <w:rPr>
+        <w:rFonts w:ascii="Verdana" w:hAnsi="Verdana"/>
         <w:i/>
         <w:iCs/>
-        <w:sz w:val="20"/>
-        <w:szCs w:val="20"/>
       </w:rPr>
       <w:t>.</w:t>
     </w:r>
@@ -2649,6 +2870,7 @@
     </w:pPr>
     <w:r>
       <w:rPr>
+        <w:rFonts w:ascii="Verdana" w:hAnsi="Verdana"/>
         <w:i/>
         <w:iCs/>
         <w:sz w:val="20"/>
@@ -2816,7 +3038,7 @@
 </file>
 
 <file path=word/footnotes.xml><?xml version="1.0" encoding="utf-8"?>
-<w:footnotes xmlns:wpc="http://schemas.microsoft.com/office/word/2010/wordprocessingCanvas" xmlns:cx="http://schemas.microsoft.com/office/drawing/2014/chartex" xmlns:cx1="http://schemas.microsoft.com/office/drawing/2015/9/8/chartex" xmlns:cx2="http://schemas.microsoft.com/office/drawing/2015/10/21/chartex" xmlns:cx3="http://schemas.microsoft.com/office/drawing/2016/5/9/chartex" xmlns:cx4="http://schemas.microsoft.com/office/drawing/2016/5/10/chartex" xmlns:cx5="http://schemas.microsoft.com/office/drawing/2016/5/11/chartex" xmlns:cx6="http://schemas.microsoft.com/office/drawing/2016/5/12/chartex" xmlns:cx7="http://schemas.microsoft.com/office/drawing/2016/5/13/chartex" xmlns:cx8="http://schemas.microsoft.com/office/drawing/2016/5/14/chartex" xmlns:mc="http://schemas.openxmlformats.org/markup-compatibility/2006" xmlns:aink="http://schemas.microsoft.com/office/drawing/2016/ink" xmlns:am3d="http://schemas.microsoft.com/office/drawing/2017/model3d" xmlns:o="urn:schemas-microsoft-com:office:office" xmlns:r="http://schemas.openxmlformats.org/officeDocument/2006/relationships" xmlns:m="http://schemas.openxmlformats.org/officeDocument/2006/math" xmlns:v="urn:schemas-microsoft-com:vml" xmlns:wp14="http://schemas.microsoft.com/office/word/2010/wordprocessingDrawing" xmlns:wp="http://schemas.openxmlformats.org/drawingml/2006/wordprocessingDrawing" xmlns:w10="urn:schemas-microsoft-com:office:word" xmlns:w="http://schemas.openxmlformats.org/wordprocessingml/2006/main" xmlns:w14="http://schemas.microsoft.com/office/word/2010/wordml" xmlns:w15="http://schemas.microsoft.com/office/word/2012/wordml" xmlns:w16cid="http://schemas.microsoft.com/office/word/2016/wordml/cid" xmlns:w16se="http://schemas.microsoft.com/office/word/2015/wordml/symex" xmlns:wpg="http://schemas.microsoft.com/office/word/2010/wordprocessingGroup" xmlns:wpi="http://schemas.microsoft.com/office/word/2010/wordprocessingInk" xmlns:wne="http://schemas.microsoft.com/office/word/2006/wordml" xmlns:wps="http://schemas.microsoft.com/office/word/2010/wordprocessingShape" mc:Ignorable="w14 w15 w16se w16cid wp14">
+<w:footnotes xmlns:wpc="http://schemas.microsoft.com/office/word/2010/wordprocessingCanvas" xmlns:cx="http://schemas.microsoft.com/office/drawing/2014/chartex" xmlns:cx1="http://schemas.microsoft.com/office/drawing/2015/9/8/chartex" xmlns:cx2="http://schemas.microsoft.com/office/drawing/2015/10/21/chartex" xmlns:cx3="http://schemas.microsoft.com/office/drawing/2016/5/9/chartex" xmlns:cx4="http://schemas.microsoft.com/office/drawing/2016/5/10/chartex" xmlns:cx5="http://schemas.microsoft.com/office/drawing/2016/5/11/chartex" xmlns:cx6="http://schemas.microsoft.com/office/drawing/2016/5/12/chartex" xmlns:cx7="http://schemas.microsoft.com/office/drawing/2016/5/13/chartex" xmlns:cx8="http://schemas.microsoft.com/office/drawing/2016/5/14/chartex" xmlns:mc="http://schemas.openxmlformats.org/markup-compatibility/2006" xmlns:aink="http://schemas.microsoft.com/office/drawing/2016/ink" xmlns:am3d="http://schemas.microsoft.com/office/drawing/2017/model3d" xmlns:o="urn:schemas-microsoft-com:office:office" xmlns:r="http://schemas.openxmlformats.org/officeDocument/2006/relationships" xmlns:m="http://schemas.openxmlformats.org/officeDocument/2006/math" xmlns:v="urn:schemas-microsoft-com:vml" xmlns:wp14="http://schemas.microsoft.com/office/word/2010/wordprocessingDrawing" xmlns:wp="http://schemas.openxmlformats.org/drawingml/2006/wordprocessingDrawing" xmlns:w10="urn:schemas-microsoft-com:office:word" xmlns:w="http://schemas.openxmlformats.org/wordprocessingml/2006/main" xmlns:w14="http://schemas.microsoft.com/office/word/2010/wordml" xmlns:w15="http://schemas.microsoft.com/office/word/2012/wordml" xmlns:w16cex="http://schemas.microsoft.com/office/word/2018/wordml/cex" xmlns:w16cid="http://schemas.microsoft.com/office/word/2016/wordml/cid" xmlns:w16="http://schemas.microsoft.com/office/word/2018/wordml" xmlns:w16se="http://schemas.microsoft.com/office/word/2015/wordml/symex" xmlns:wpg="http://schemas.microsoft.com/office/word/2010/wordprocessingGroup" xmlns:wpi="http://schemas.microsoft.com/office/word/2010/wordprocessingInk" xmlns:wne="http://schemas.microsoft.com/office/word/2006/wordml" xmlns:wps="http://schemas.microsoft.com/office/word/2010/wordprocessingShape" mc:Ignorable="w14 w15 w16se w16cid w16 w16cex wp14">
   <w:footnote w:type="separator" w:id="-1">
     <w:p>
       <w:pPr>
@@ -2841,7 +3063,7 @@
 </file>
 
 <file path=word/header1.xml><?xml version="1.0" encoding="utf-8"?>
-<w:hdr xmlns:wpc="http://schemas.microsoft.com/office/word/2010/wordprocessingCanvas" xmlns:cx="http://schemas.microsoft.com/office/drawing/2014/chartex" xmlns:cx1="http://schemas.microsoft.com/office/drawing/2015/9/8/chartex" xmlns:cx2="http://schemas.microsoft.com/office/drawing/2015/10/21/chartex" xmlns:cx3="http://schemas.microsoft.com/office/drawing/2016/5/9/chartex" xmlns:cx4="http://schemas.microsoft.com/office/drawing/2016/5/10/chartex" xmlns:cx5="http://schemas.microsoft.com/office/drawing/2016/5/11/chartex" xmlns:cx6="http://schemas.microsoft.com/office/drawing/2016/5/12/chartex" xmlns:cx7="http://schemas.microsoft.com/office/drawing/2016/5/13/chartex" xmlns:cx8="http://schemas.microsoft.com/office/drawing/2016/5/14/chartex" xmlns:mc="http://schemas.openxmlformats.org/markup-compatibility/2006" xmlns:aink="http://schemas.microsoft.com/office/drawing/2016/ink" xmlns:am3d="http://schemas.microsoft.com/office/drawing/2017/model3d" xmlns:o="urn:schemas-microsoft-com:office:office" xmlns:r="http://schemas.openxmlformats.org/officeDocument/2006/relationships" xmlns:m="http://schemas.openxmlformats.org/officeDocument/2006/math" xmlns:v="urn:schemas-microsoft-com:vml" xmlns:wp14="http://schemas.microsoft.com/office/word/2010/wordprocessingDrawing" xmlns:wp="http://schemas.openxmlformats.org/drawingml/2006/wordprocessingDrawing" xmlns:w10="urn:schemas-microsoft-com:office:word" xmlns:w="http://schemas.openxmlformats.org/wordprocessingml/2006/main" xmlns:w14="http://schemas.microsoft.com/office/word/2010/wordml" xmlns:w15="http://schemas.microsoft.com/office/word/2012/wordml" xmlns:w16cid="http://schemas.microsoft.com/office/word/2016/wordml/cid" xmlns:w16se="http://schemas.microsoft.com/office/word/2015/wordml/symex" xmlns:wpg="http://schemas.microsoft.com/office/word/2010/wordprocessingGroup" xmlns:wpi="http://schemas.microsoft.com/office/word/2010/wordprocessingInk" xmlns:wne="http://schemas.microsoft.com/office/word/2006/wordml" xmlns:wps="http://schemas.microsoft.com/office/word/2010/wordprocessingShape" mc:Ignorable="w14 w15 w16se w16cid wp14">
+<w:hdr xmlns:wpc="http://schemas.microsoft.com/office/word/2010/wordprocessingCanvas" xmlns:cx="http://schemas.microsoft.com/office/drawing/2014/chartex" xmlns:cx1="http://schemas.microsoft.com/office/drawing/2015/9/8/chartex" xmlns:cx2="http://schemas.microsoft.com/office/drawing/2015/10/21/chartex" xmlns:cx3="http://schemas.microsoft.com/office/drawing/2016/5/9/chartex" xmlns:cx4="http://schemas.microsoft.com/office/drawing/2016/5/10/chartex" xmlns:cx5="http://schemas.microsoft.com/office/drawing/2016/5/11/chartex" xmlns:cx6="http://schemas.microsoft.com/office/drawing/2016/5/12/chartex" xmlns:cx7="http://schemas.microsoft.com/office/drawing/2016/5/13/chartex" xmlns:cx8="http://schemas.microsoft.com/office/drawing/2016/5/14/chartex" xmlns:mc="http://schemas.openxmlformats.org/markup-compatibility/2006" xmlns:aink="http://schemas.microsoft.com/office/drawing/2016/ink" xmlns:am3d="http://schemas.microsoft.com/office/drawing/2017/model3d" xmlns:o="urn:schemas-microsoft-com:office:office" xmlns:r="http://schemas.openxmlformats.org/officeDocument/2006/relationships" xmlns:m="http://schemas.openxmlformats.org/officeDocument/2006/math" xmlns:v="urn:schemas-microsoft-com:vml" xmlns:wp14="http://schemas.microsoft.com/office/word/2010/wordprocessingDrawing" xmlns:wp="http://schemas.openxmlformats.org/drawingml/2006/wordprocessingDrawing" xmlns:w10="urn:schemas-microsoft-com:office:word" xmlns:w="http://schemas.openxmlformats.org/wordprocessingml/2006/main" xmlns:w14="http://schemas.microsoft.com/office/word/2010/wordml" xmlns:w15="http://schemas.microsoft.com/office/word/2012/wordml" xmlns:w16cex="http://schemas.microsoft.com/office/word/2018/wordml/cex" xmlns:w16cid="http://schemas.microsoft.com/office/word/2016/wordml/cid" xmlns:w16="http://schemas.microsoft.com/office/word/2018/wordml" xmlns:w16se="http://schemas.microsoft.com/office/word/2015/wordml/symex" xmlns:wpg="http://schemas.microsoft.com/office/word/2010/wordprocessingGroup" xmlns:wpi="http://schemas.microsoft.com/office/word/2010/wordprocessingInk" xmlns:wne="http://schemas.microsoft.com/office/word/2006/wordml" xmlns:wps="http://schemas.microsoft.com/office/word/2010/wordprocessingShape" mc:Ignorable="w14 w15 w16se w16cid w16 w16cex wp14">
   <w:p>
     <w:pPr>
       <w:pStyle w:val="Encabezado"/>
@@ -3696,7 +3918,7 @@
 </file>
 
 <file path=word/numbering.xml><?xml version="1.0" encoding="utf-8"?>
-<w:numbering xmlns:wpc="http://schemas.microsoft.com/office/word/2010/wordprocessingCanvas" xmlns:cx="http://schemas.microsoft.com/office/drawing/2014/chartex" xmlns:cx1="http://schemas.microsoft.com/office/drawing/2015/9/8/chartex" xmlns:cx2="http://schemas.microsoft.com/office/drawing/2015/10/21/chartex" xmlns:cx3="http://schemas.microsoft.com/office/drawing/2016/5/9/chartex" xmlns:cx4="http://schemas.microsoft.com/office/drawing/2016/5/10/chartex" xmlns:cx5="http://schemas.microsoft.com/office/drawing/2016/5/11/chartex" xmlns:cx6="http://schemas.microsoft.com/office/drawing/2016/5/12/chartex" xmlns:cx7="http://schemas.microsoft.com/office/drawing/2016/5/13/chartex" xmlns:cx8="http://schemas.microsoft.com/office/drawing/2016/5/14/chartex" xmlns:mc="http://schemas.openxmlformats.org/markup-compatibility/2006" xmlns:aink="http://schemas.microsoft.com/office/drawing/2016/ink" xmlns:am3d="http://schemas.microsoft.com/office/drawing/2017/model3d" xmlns:o="urn:schemas-microsoft-com:office:office" xmlns:r="http://schemas.openxmlformats.org/officeDocument/2006/relationships" xmlns:m="http://schemas.openxmlformats.org/officeDocument/2006/math" xmlns:v="urn:schemas-microsoft-com:vml" xmlns:wp14="http://schemas.microsoft.com/office/word/2010/wordprocessingDrawing" xmlns:wp="http://schemas.openxmlformats.org/drawingml/2006/wordprocessingDrawing" xmlns:w10="urn:schemas-microsoft-com:office:word" xmlns:w="http://schemas.openxmlformats.org/wordprocessingml/2006/main" xmlns:w14="http://schemas.microsoft.com/office/word/2010/wordml" xmlns:w15="http://schemas.microsoft.com/office/word/2012/wordml" xmlns:w16cid="http://schemas.microsoft.com/office/word/2016/wordml/cid" xmlns:w16se="http://schemas.microsoft.com/office/word/2015/wordml/symex" xmlns:wpg="http://schemas.microsoft.com/office/word/2010/wordprocessingGroup" xmlns:wpi="http://schemas.microsoft.com/office/word/2010/wordprocessingInk" xmlns:wne="http://schemas.microsoft.com/office/word/2006/wordml" xmlns:wps="http://schemas.microsoft.com/office/word/2010/wordprocessingShape" mc:Ignorable="w14 w15 w16se w16cid wp14">
+<w:numbering xmlns:wpc="http://schemas.microsoft.com/office/word/2010/wordprocessingCanvas" xmlns:cx="http://schemas.microsoft.com/office/drawing/2014/chartex" xmlns:cx1="http://schemas.microsoft.com/office/drawing/2015/9/8/chartex" xmlns:cx2="http://schemas.microsoft.com/office/drawing/2015/10/21/chartex" xmlns:cx3="http://schemas.microsoft.com/office/drawing/2016/5/9/chartex" xmlns:cx4="http://schemas.microsoft.com/office/drawing/2016/5/10/chartex" xmlns:cx5="http://schemas.microsoft.com/office/drawing/2016/5/11/chartex" xmlns:cx6="http://schemas.microsoft.com/office/drawing/2016/5/12/chartex" xmlns:cx7="http://schemas.microsoft.com/office/drawing/2016/5/13/chartex" xmlns:cx8="http://schemas.microsoft.com/office/drawing/2016/5/14/chartex" xmlns:mc="http://schemas.openxmlformats.org/markup-compatibility/2006" xmlns:aink="http://schemas.microsoft.com/office/drawing/2016/ink" xmlns:am3d="http://schemas.microsoft.com/office/drawing/2017/model3d" xmlns:o="urn:schemas-microsoft-com:office:office" xmlns:r="http://schemas.openxmlformats.org/officeDocument/2006/relationships" xmlns:m="http://schemas.openxmlformats.org/officeDocument/2006/math" xmlns:v="urn:schemas-microsoft-com:vml" xmlns:wp14="http://schemas.microsoft.com/office/word/2010/wordprocessingDrawing" xmlns:wp="http://schemas.openxmlformats.org/drawingml/2006/wordprocessingDrawing" xmlns:w10="urn:schemas-microsoft-com:office:word" xmlns:w="http://schemas.openxmlformats.org/wordprocessingml/2006/main" xmlns:w14="http://schemas.microsoft.com/office/word/2010/wordml" xmlns:w15="http://schemas.microsoft.com/office/word/2012/wordml" xmlns:w16cex="http://schemas.microsoft.com/office/word/2018/wordml/cex" xmlns:w16cid="http://schemas.microsoft.com/office/word/2016/wordml/cid" xmlns:w16="http://schemas.microsoft.com/office/word/2018/wordml" xmlns:w16se="http://schemas.microsoft.com/office/word/2015/wordml/symex" xmlns:wpg="http://schemas.microsoft.com/office/word/2010/wordprocessingGroup" xmlns:wpi="http://schemas.microsoft.com/office/word/2010/wordprocessingInk" xmlns:wne="http://schemas.microsoft.com/office/word/2006/wordml" xmlns:wps="http://schemas.microsoft.com/office/word/2010/wordprocessingShape" mc:Ignorable="w14 w15 w16se w16cid w16 w16cex wp14">
   <w:numPicBullet w:numPicBulletId="0">
     <w:pict>
       <v:shapetype id="_x0000_t75" coordsize="21600,21600" o:spt="75" o:preferrelative="t" path="m@4@5l@4@11@9@11@9@5xe" filled="f" stroked="f">
@@ -3718,7 +3940,7 @@
         <v:path o:extrusionok="f" gradientshapeok="t" o:connecttype="rect"/>
         <o:lock v:ext="edit" aspectratio="t"/>
       </v:shapetype>
-      <v:shape id="_x0000_i1113" type="#_x0000_t75" style="width:11.25pt;height:11.25pt" o:bullet="t">
+      <v:shape id="_x0000_i5559" type="#_x0000_t75" style="width:11.25pt;height:11.25pt" o:bullet="t">
         <v:imagedata r:id="rId1" o:title="mso6910"/>
       </v:shape>
     </w:pict>
@@ -4126,6 +4348,92 @@
     </w:lvl>
   </w:abstractNum>
   <w:abstractNum w:abstractNumId="4" w15:restartNumberingAfterBreak="0">
+    <w:nsid w:val="1870332F"/>
+    <w:multiLevelType w:val="hybridMultilevel"/>
+    <w:tmpl w:val="BEA8B07E"/>
+    <w:lvl w:ilvl="0" w:tplc="240A000F">
+      <w:start w:val="1"/>
+      <w:numFmt w:val="decimal"/>
+      <w:lvlText w:val="%1."/>
+      <w:lvlJc w:val="left"/>
+      <w:pPr>
+        <w:ind w:left="720" w:hanging="360"/>
+      </w:pPr>
+    </w:lvl>
+    <w:lvl w:ilvl="1" w:tplc="240A0019" w:tentative="1">
+      <w:start w:val="1"/>
+      <w:numFmt w:val="lowerLetter"/>
+      <w:lvlText w:val="%2."/>
+      <w:lvlJc w:val="left"/>
+      <w:pPr>
+        <w:ind w:left="1440" w:hanging="360"/>
+      </w:pPr>
+    </w:lvl>
+    <w:lvl w:ilvl="2" w:tplc="240A001B" w:tentative="1">
+      <w:start w:val="1"/>
+      <w:numFmt w:val="lowerRoman"/>
+      <w:lvlText w:val="%3."/>
+      <w:lvlJc w:val="right"/>
+      <w:pPr>
+        <w:ind w:left="2160" w:hanging="180"/>
+      </w:pPr>
+    </w:lvl>
+    <w:lvl w:ilvl="3" w:tplc="240A000F" w:tentative="1">
+      <w:start w:val="1"/>
+      <w:numFmt w:val="decimal"/>
+      <w:lvlText w:val="%4."/>
+      <w:lvlJc w:val="left"/>
+      <w:pPr>
+        <w:ind w:left="2880" w:hanging="360"/>
+      </w:pPr>
+    </w:lvl>
+    <w:lvl w:ilvl="4" w:tplc="240A0019" w:tentative="1">
+      <w:start w:val="1"/>
+      <w:numFmt w:val="lowerLetter"/>
+      <w:lvlText w:val="%5."/>
+      <w:lvlJc w:val="left"/>
+      <w:pPr>
+        <w:ind w:left="3600" w:hanging="360"/>
+      </w:pPr>
+    </w:lvl>
+    <w:lvl w:ilvl="5" w:tplc="240A001B" w:tentative="1">
+      <w:start w:val="1"/>
+      <w:numFmt w:val="lowerRoman"/>
+      <w:lvlText w:val="%6."/>
+      <w:lvlJc w:val="right"/>
+      <w:pPr>
+        <w:ind w:left="4320" w:hanging="180"/>
+      </w:pPr>
+    </w:lvl>
+    <w:lvl w:ilvl="6" w:tplc="240A000F" w:tentative="1">
+      <w:start w:val="1"/>
+      <w:numFmt w:val="decimal"/>
+      <w:lvlText w:val="%7."/>
+      <w:lvlJc w:val="left"/>
+      <w:pPr>
+        <w:ind w:left="5040" w:hanging="360"/>
+      </w:pPr>
+    </w:lvl>
+    <w:lvl w:ilvl="7" w:tplc="240A0019" w:tentative="1">
+      <w:start w:val="1"/>
+      <w:numFmt w:val="lowerLetter"/>
+      <w:lvlText w:val="%8."/>
+      <w:lvlJc w:val="left"/>
+      <w:pPr>
+        <w:ind w:left="5760" w:hanging="360"/>
+      </w:pPr>
+    </w:lvl>
+    <w:lvl w:ilvl="8" w:tplc="240A001B" w:tentative="1">
+      <w:start w:val="1"/>
+      <w:numFmt w:val="lowerRoman"/>
+      <w:lvlText w:val="%9."/>
+      <w:lvlJc w:val="right"/>
+      <w:pPr>
+        <w:ind w:left="6480" w:hanging="180"/>
+      </w:pPr>
+    </w:lvl>
+  </w:abstractNum>
+  <w:abstractNum w:abstractNumId="5" w15:restartNumberingAfterBreak="0">
     <w:nsid w:val="1CAF0FEE"/>
     <w:multiLevelType w:val="hybridMultilevel"/>
     <w:tmpl w:val="73223828"/>
@@ -4214,7 +4522,7 @@
       </w:pPr>
     </w:lvl>
   </w:abstractNum>
-  <w:abstractNum w:abstractNumId="5" w15:restartNumberingAfterBreak="0">
+  <w:abstractNum w:abstractNumId="6" w15:restartNumberingAfterBreak="0">
     <w:nsid w:val="2B307DD4"/>
     <w:multiLevelType w:val="hybridMultilevel"/>
     <w:tmpl w:val="9AFE7898"/>
@@ -4303,7 +4611,7 @@
       </w:pPr>
     </w:lvl>
   </w:abstractNum>
-  <w:abstractNum w:abstractNumId="6" w15:restartNumberingAfterBreak="0">
+  <w:abstractNum w:abstractNumId="7" w15:restartNumberingAfterBreak="0">
     <w:nsid w:val="2D7B04DF"/>
     <w:multiLevelType w:val="hybridMultilevel"/>
     <w:tmpl w:val="3BF2FE0A"/>
@@ -4389,7 +4697,7 @@
       </w:pPr>
     </w:lvl>
   </w:abstractNum>
-  <w:abstractNum w:abstractNumId="7" w15:restartNumberingAfterBreak="0">
+  <w:abstractNum w:abstractNumId="8" w15:restartNumberingAfterBreak="0">
     <w:nsid w:val="3789386B"/>
     <w:multiLevelType w:val="hybridMultilevel"/>
     <w:tmpl w:val="4C5CFE0E"/>
@@ -4502,7 +4810,93 @@
       </w:rPr>
     </w:lvl>
   </w:abstractNum>
-  <w:abstractNum w:abstractNumId="8" w15:restartNumberingAfterBreak="0">
+  <w:abstractNum w:abstractNumId="9" w15:restartNumberingAfterBreak="0">
+    <w:nsid w:val="3B921B30"/>
+    <w:multiLevelType w:val="hybridMultilevel"/>
+    <w:tmpl w:val="7AEAE80E"/>
+    <w:lvl w:ilvl="0" w:tplc="240A000F">
+      <w:start w:val="1"/>
+      <w:numFmt w:val="decimal"/>
+      <w:lvlText w:val="%1."/>
+      <w:lvlJc w:val="left"/>
+      <w:pPr>
+        <w:ind w:left="720" w:hanging="360"/>
+      </w:pPr>
+    </w:lvl>
+    <w:lvl w:ilvl="1" w:tplc="240A0019" w:tentative="1">
+      <w:start w:val="1"/>
+      <w:numFmt w:val="lowerLetter"/>
+      <w:lvlText w:val="%2."/>
+      <w:lvlJc w:val="left"/>
+      <w:pPr>
+        <w:ind w:left="1440" w:hanging="360"/>
+      </w:pPr>
+    </w:lvl>
+    <w:lvl w:ilvl="2" w:tplc="240A001B" w:tentative="1">
+      <w:start w:val="1"/>
+      <w:numFmt w:val="lowerRoman"/>
+      <w:lvlText w:val="%3."/>
+      <w:lvlJc w:val="right"/>
+      <w:pPr>
+        <w:ind w:left="2160" w:hanging="180"/>
+      </w:pPr>
+    </w:lvl>
+    <w:lvl w:ilvl="3" w:tplc="240A000F" w:tentative="1">
+      <w:start w:val="1"/>
+      <w:numFmt w:val="decimal"/>
+      <w:lvlText w:val="%4."/>
+      <w:lvlJc w:val="left"/>
+      <w:pPr>
+        <w:ind w:left="2880" w:hanging="360"/>
+      </w:pPr>
+    </w:lvl>
+    <w:lvl w:ilvl="4" w:tplc="240A0019" w:tentative="1">
+      <w:start w:val="1"/>
+      <w:numFmt w:val="lowerLetter"/>
+      <w:lvlText w:val="%5."/>
+      <w:lvlJc w:val="left"/>
+      <w:pPr>
+        <w:ind w:left="3600" w:hanging="360"/>
+      </w:pPr>
+    </w:lvl>
+    <w:lvl w:ilvl="5" w:tplc="240A001B" w:tentative="1">
+      <w:start w:val="1"/>
+      <w:numFmt w:val="lowerRoman"/>
+      <w:lvlText w:val="%6."/>
+      <w:lvlJc w:val="right"/>
+      <w:pPr>
+        <w:ind w:left="4320" w:hanging="180"/>
+      </w:pPr>
+    </w:lvl>
+    <w:lvl w:ilvl="6" w:tplc="240A000F" w:tentative="1">
+      <w:start w:val="1"/>
+      <w:numFmt w:val="decimal"/>
+      <w:lvlText w:val="%7."/>
+      <w:lvlJc w:val="left"/>
+      <w:pPr>
+        <w:ind w:left="5040" w:hanging="360"/>
+      </w:pPr>
+    </w:lvl>
+    <w:lvl w:ilvl="7" w:tplc="240A0019" w:tentative="1">
+      <w:start w:val="1"/>
+      <w:numFmt w:val="lowerLetter"/>
+      <w:lvlText w:val="%8."/>
+      <w:lvlJc w:val="left"/>
+      <w:pPr>
+        <w:ind w:left="5760" w:hanging="360"/>
+      </w:pPr>
+    </w:lvl>
+    <w:lvl w:ilvl="8" w:tplc="240A001B" w:tentative="1">
+      <w:start w:val="1"/>
+      <w:numFmt w:val="lowerRoman"/>
+      <w:lvlText w:val="%9."/>
+      <w:lvlJc w:val="right"/>
+      <w:pPr>
+        <w:ind w:left="6480" w:hanging="180"/>
+      </w:pPr>
+    </w:lvl>
+  </w:abstractNum>
+  <w:abstractNum w:abstractNumId="10" w15:restartNumberingAfterBreak="0">
     <w:nsid w:val="45296B6A"/>
     <w:multiLevelType w:val="hybridMultilevel"/>
     <w:tmpl w:val="7DC091B2"/>
@@ -4588,7 +4982,7 @@
       </w:pPr>
     </w:lvl>
   </w:abstractNum>
-  <w:abstractNum w:abstractNumId="9" w15:restartNumberingAfterBreak="0">
+  <w:abstractNum w:abstractNumId="11" w15:restartNumberingAfterBreak="0">
     <w:nsid w:val="4B067806"/>
     <w:multiLevelType w:val="hybridMultilevel"/>
     <w:tmpl w:val="AA3C57E4"/>
@@ -4674,7 +5068,7 @@
       </w:pPr>
     </w:lvl>
   </w:abstractNum>
-  <w:abstractNum w:abstractNumId="10" w15:restartNumberingAfterBreak="0">
+  <w:abstractNum w:abstractNumId="12" w15:restartNumberingAfterBreak="0">
     <w:nsid w:val="4C1164B4"/>
     <w:multiLevelType w:val="hybridMultilevel"/>
     <w:tmpl w:val="0002C77E"/>
@@ -4763,7 +5157,7 @@
       </w:pPr>
     </w:lvl>
   </w:abstractNum>
-  <w:abstractNum w:abstractNumId="11" w15:restartNumberingAfterBreak="0">
+  <w:abstractNum w:abstractNumId="13" w15:restartNumberingAfterBreak="0">
     <w:nsid w:val="5C476B20"/>
     <w:multiLevelType w:val="hybridMultilevel"/>
     <w:tmpl w:val="ACDCDE30"/>
@@ -4852,7 +5246,7 @@
       </w:pPr>
     </w:lvl>
   </w:abstractNum>
-  <w:abstractNum w:abstractNumId="12" w15:restartNumberingAfterBreak="0">
+  <w:abstractNum w:abstractNumId="14" w15:restartNumberingAfterBreak="0">
     <w:nsid w:val="5D374407"/>
     <w:multiLevelType w:val="hybridMultilevel"/>
     <w:tmpl w:val="14C892FC"/>
@@ -4965,7 +5359,7 @@
       </w:rPr>
     </w:lvl>
   </w:abstractNum>
-  <w:abstractNum w:abstractNumId="13" w15:restartNumberingAfterBreak="0">
+  <w:abstractNum w:abstractNumId="15" w15:restartNumberingAfterBreak="0">
     <w:nsid w:val="5D85733A"/>
     <w:multiLevelType w:val="hybridMultilevel"/>
     <w:tmpl w:val="BD0A9CC4"/>
@@ -5054,7 +5448,7 @@
       </w:pPr>
     </w:lvl>
   </w:abstractNum>
-  <w:abstractNum w:abstractNumId="14" w15:restartNumberingAfterBreak="0">
+  <w:abstractNum w:abstractNumId="16" w15:restartNumberingAfterBreak="0">
     <w:nsid w:val="64C534A5"/>
     <w:multiLevelType w:val="hybridMultilevel"/>
     <w:tmpl w:val="A9244012"/>
@@ -5167,7 +5561,7 @@
       </w:rPr>
     </w:lvl>
   </w:abstractNum>
-  <w:abstractNum w:abstractNumId="15" w15:restartNumberingAfterBreak="0">
+  <w:abstractNum w:abstractNumId="17" w15:restartNumberingAfterBreak="0">
     <w:nsid w:val="69C04A2D"/>
     <w:multiLevelType w:val="hybridMultilevel"/>
     <w:tmpl w:val="3ACAA6A4"/>
@@ -5257,34 +5651,34 @@
     </w:lvl>
   </w:abstractNum>
   <w:num w:numId="1">
-    <w:abstractNumId w:val="11"/>
+    <w:abstractNumId w:val="13"/>
   </w:num>
   <w:num w:numId="2">
     <w:abstractNumId w:val="1"/>
   </w:num>
   <w:num w:numId="3">
-    <w:abstractNumId w:val="14"/>
+    <w:abstractNumId w:val="16"/>
   </w:num>
   <w:num w:numId="4">
-    <w:abstractNumId w:val="9"/>
+    <w:abstractNumId w:val="11"/>
   </w:num>
   <w:num w:numId="5">
-    <w:abstractNumId w:val="10"/>
+    <w:abstractNumId w:val="12"/>
   </w:num>
   <w:num w:numId="6">
-    <w:abstractNumId w:val="13"/>
+    <w:abstractNumId w:val="15"/>
   </w:num>
   <w:num w:numId="7">
-    <w:abstractNumId w:val="15"/>
+    <w:abstractNumId w:val="17"/>
   </w:num>
   <w:num w:numId="8">
+    <w:abstractNumId w:val="8"/>
+  </w:num>
+  <w:num w:numId="9">
     <w:abstractNumId w:val="7"/>
   </w:num>
-  <w:num w:numId="9">
-    <w:abstractNumId w:val="6"/>
-  </w:num>
   <w:num w:numId="10">
-    <w:abstractNumId w:val="12"/>
+    <w:abstractNumId w:val="14"/>
   </w:num>
   <w:num w:numId="11">
     <w:abstractNumId w:val="2"/>
@@ -5293,19 +5687,19 @@
     <w:abstractNumId w:val="3"/>
   </w:num>
   <w:num w:numId="13">
-    <w:abstractNumId w:val="8"/>
+    <w:abstractNumId w:val="10"/>
   </w:num>
   <w:num w:numId="14">
     <w:abstractNumId w:val="0"/>
   </w:num>
   <w:num w:numId="15">
+    <w:abstractNumId w:val="6"/>
+  </w:num>
+  <w:num w:numId="16">
     <w:abstractNumId w:val="5"/>
   </w:num>
-  <w:num w:numId="16">
-    <w:abstractNumId w:val="4"/>
-  </w:num>
   <w:num w:numId="17">
-    <w:abstractNumId w:val="8"/>
+    <w:abstractNumId w:val="10"/>
     <w:lvlOverride w:ilvl="0">
       <w:startOverride w:val="1"/>
     </w:lvlOverride>
@@ -5334,11 +5728,17 @@
       <w:startOverride w:val="1"/>
     </w:lvlOverride>
   </w:num>
+  <w:num w:numId="18">
+    <w:abstractNumId w:val="9"/>
+  </w:num>
+  <w:num w:numId="19">
+    <w:abstractNumId w:val="4"/>
+  </w:num>
 </w:numbering>
 </file>
 
 <file path=word/styles.xml><?xml version="1.0" encoding="utf-8"?>
-<w:styles xmlns:mc="http://schemas.openxmlformats.org/markup-compatibility/2006" xmlns:r="http://schemas.openxmlformats.org/officeDocument/2006/relationships" xmlns:w="http://schemas.openxmlformats.org/wordprocessingml/2006/main" xmlns:w14="http://schemas.microsoft.com/office/word/2010/wordml" xmlns:w15="http://schemas.microsoft.com/office/word/2012/wordml" xmlns:w16cid="http://schemas.microsoft.com/office/word/2016/wordml/cid" xmlns:w16se="http://schemas.microsoft.com/office/word/2015/wordml/symex" mc:Ignorable="w14 w15 w16se w16cid">
+<w:styles xmlns:mc="http://schemas.openxmlformats.org/markup-compatibility/2006" xmlns:r="http://schemas.openxmlformats.org/officeDocument/2006/relationships" xmlns:w="http://schemas.openxmlformats.org/wordprocessingml/2006/main" xmlns:w14="http://schemas.microsoft.com/office/word/2010/wordml" xmlns:w15="http://schemas.microsoft.com/office/word/2012/wordml" xmlns:w16cex="http://schemas.microsoft.com/office/word/2018/wordml/cex" xmlns:w16cid="http://schemas.microsoft.com/office/word/2016/wordml/cid" xmlns:w16="http://schemas.microsoft.com/office/word/2018/wordml" xmlns:w16se="http://schemas.microsoft.com/office/word/2015/wordml/symex" mc:Ignorable="w14 w15 w16se w16cid w16 w16cex">
   <w:docDefaults>
     <w:rPrDefault>
       <w:rPr>
@@ -6332,7 +6732,7 @@
 </file>
 
 <file path=customXml/itemProps1.xml><?xml version="1.0" encoding="utf-8"?>
-<ds:datastoreItem xmlns:ds="http://schemas.openxmlformats.org/officeDocument/2006/customXml" ds:itemID="{AFEFFBBB-C1D8-405D-80B9-2C6F8D5F1DA7}">
+<ds:datastoreItem xmlns:ds="http://schemas.openxmlformats.org/officeDocument/2006/customXml" ds:itemID="{00275AD2-25E1-4C8C-B2E7-56EA1F02BE6A}">
   <ds:schemaRefs>
     <ds:schemaRef ds:uri="http://schemas.openxmlformats.org/officeDocument/2006/bibliography"/>
   </ds:schemaRefs>

</xml_diff>